<commit_message>
this is second version of docx a
</commit_message>
<xml_diff>
--- a/a.docx
+++ b/a.docx
@@ -1258,6 +1258,2868 @@
           </wp:inline>
         </w:drawing>
       </w:r>
+    </w:p>
+    <w:p/>
+    <w:p>
+      <w:pPr>
+        <w:shd w:val="clear" w:color="auto" w:fill="FFFFFF"/>
+        <w:spacing w:after="450" w:line="360" w:lineRule="atLeast"/>
+        <w:jc w:val="both"/>
+        <w:rPr>
+          <w:rFonts w:ascii="Calibri" w:eastAsia="Times New Roman" w:hAnsi="Calibri" w:cs="Calibri"/>
+          <w:color w:val="333333"/>
+          <w:sz w:val="27"/>
+          <w:szCs w:val="27"/>
+          <w:lang w:eastAsia="en-IN"/>
+        </w:rPr>
+      </w:pPr>
+      <w:proofErr w:type="spellStart"/>
+      <w:r>
+        <w:rPr>
+          <w:rFonts w:ascii="Nirmala UI" w:eastAsia="Times New Roman" w:hAnsi="Nirmala UI" w:cs="Nirmala UI"/>
+          <w:b/>
+          <w:bCs/>
+          <w:color w:val="333333"/>
+          <w:sz w:val="27"/>
+          <w:szCs w:val="27"/>
+          <w:lang w:eastAsia="en-IN"/>
+        </w:rPr>
+        <w:lastRenderedPageBreak/>
+        <w:t>కేబినెట్</w:t>
+      </w:r>
+      <w:proofErr w:type="spellEnd"/>
+      <w:r>
+        <w:rPr>
+          <w:rFonts w:ascii="Calibri" w:eastAsia="Times New Roman" w:hAnsi="Calibri" w:cs="Calibri"/>
+          <w:b/>
+          <w:bCs/>
+          <w:color w:val="333333"/>
+          <w:sz w:val="27"/>
+          <w:szCs w:val="27"/>
+          <w:lang w:eastAsia="en-IN"/>
+        </w:rPr>
+        <w:t xml:space="preserve">‌ </w:t>
+      </w:r>
+      <w:proofErr w:type="spellStart"/>
+      <w:r>
+        <w:rPr>
+          <w:rFonts w:ascii="Nirmala UI" w:eastAsia="Times New Roman" w:hAnsi="Nirmala UI" w:cs="Nirmala UI"/>
+          <w:b/>
+          <w:bCs/>
+          <w:color w:val="333333"/>
+          <w:sz w:val="27"/>
+          <w:szCs w:val="27"/>
+          <w:lang w:eastAsia="en-IN"/>
+        </w:rPr>
+        <w:t>భేటీలో</w:t>
+      </w:r>
+      <w:proofErr w:type="spellEnd"/>
+      <w:r>
+        <w:rPr>
+          <w:rFonts w:ascii="Calibri" w:eastAsia="Times New Roman" w:hAnsi="Calibri" w:cs="Calibri"/>
+          <w:b/>
+          <w:bCs/>
+          <w:color w:val="333333"/>
+          <w:sz w:val="27"/>
+          <w:szCs w:val="27"/>
+          <w:lang w:eastAsia="en-IN"/>
+        </w:rPr>
+        <w:t xml:space="preserve"> </w:t>
+      </w:r>
+      <w:proofErr w:type="spellStart"/>
+      <w:r>
+        <w:rPr>
+          <w:rFonts w:ascii="Nirmala UI" w:eastAsia="Times New Roman" w:hAnsi="Nirmala UI" w:cs="Nirmala UI"/>
+          <w:b/>
+          <w:bCs/>
+          <w:color w:val="333333"/>
+          <w:sz w:val="27"/>
+          <w:szCs w:val="27"/>
+          <w:lang w:eastAsia="en-IN"/>
+        </w:rPr>
+        <w:t>ఆమోదం</w:t>
+      </w:r>
+      <w:proofErr w:type="spellEnd"/>
+      <w:r>
+        <w:rPr>
+          <w:rFonts w:ascii="Calibri" w:eastAsia="Times New Roman" w:hAnsi="Calibri" w:cs="Calibri"/>
+          <w:b/>
+          <w:bCs/>
+          <w:color w:val="333333"/>
+          <w:sz w:val="27"/>
+          <w:szCs w:val="27"/>
+          <w:lang w:eastAsia="en-IN"/>
+        </w:rPr>
+        <w:t xml:space="preserve"> </w:t>
+      </w:r>
+      <w:proofErr w:type="spellStart"/>
+      <w:r>
+        <w:rPr>
+          <w:rFonts w:ascii="Nirmala UI" w:eastAsia="Times New Roman" w:hAnsi="Nirmala UI" w:cs="Nirmala UI"/>
+          <w:b/>
+          <w:bCs/>
+          <w:color w:val="333333"/>
+          <w:sz w:val="27"/>
+          <w:szCs w:val="27"/>
+          <w:lang w:eastAsia="en-IN"/>
+        </w:rPr>
+        <w:t>తెలిపిన</w:t>
+      </w:r>
+      <w:proofErr w:type="spellEnd"/>
+      <w:r>
+        <w:rPr>
+          <w:rFonts w:ascii="Calibri" w:eastAsia="Times New Roman" w:hAnsi="Calibri" w:cs="Calibri"/>
+          <w:b/>
+          <w:bCs/>
+          <w:color w:val="333333"/>
+          <w:sz w:val="27"/>
+          <w:szCs w:val="27"/>
+          <w:lang w:eastAsia="en-IN"/>
+        </w:rPr>
+        <w:t xml:space="preserve"> </w:t>
+      </w:r>
+      <w:proofErr w:type="spellStart"/>
+      <w:r>
+        <w:rPr>
+          <w:rFonts w:ascii="Nirmala UI" w:eastAsia="Times New Roman" w:hAnsi="Nirmala UI" w:cs="Nirmala UI"/>
+          <w:b/>
+          <w:bCs/>
+          <w:color w:val="333333"/>
+          <w:sz w:val="27"/>
+          <w:szCs w:val="27"/>
+          <w:lang w:eastAsia="en-IN"/>
+        </w:rPr>
+        <w:t>ఇవే</w:t>
+      </w:r>
+      <w:proofErr w:type="spellEnd"/>
+      <w:proofErr w:type="gramStart"/>
+      <w:r>
+        <w:rPr>
+          <w:rFonts w:ascii="Calibri" w:eastAsia="Times New Roman" w:hAnsi="Calibri" w:cs="Calibri"/>
+          <w:b/>
+          <w:bCs/>
+          <w:color w:val="333333"/>
+          <w:sz w:val="27"/>
+          <w:szCs w:val="27"/>
+          <w:lang w:eastAsia="en-IN"/>
+        </w:rPr>
+        <w:t>..</w:t>
+      </w:r>
+      <w:proofErr w:type="gramEnd"/>
+      <w:r>
+        <w:rPr>
+          <w:rFonts w:ascii="Calibri" w:eastAsia="Times New Roman" w:hAnsi="Calibri" w:cs="Calibri"/>
+          <w:b/>
+          <w:bCs/>
+          <w:color w:val="333333"/>
+          <w:sz w:val="27"/>
+          <w:szCs w:val="27"/>
+          <w:lang w:eastAsia="en-IN"/>
+        </w:rPr>
+        <w:t xml:space="preserve">   </w:t>
+      </w:r>
+      <w:r>
+        <w:rPr>
+          <w:rFonts w:ascii="Calibri" w:eastAsia="Times New Roman" w:hAnsi="Calibri" w:cs="Calibri"/>
+          <w:color w:val="333333"/>
+          <w:sz w:val="27"/>
+          <w:szCs w:val="27"/>
+          <w:lang w:eastAsia="en-IN"/>
+        </w:rPr>
+        <w:br/>
+      </w:r>
+      <w:r>
+        <w:rPr>
+          <w:rFonts w:ascii="Arial" w:eastAsia="Times New Roman" w:hAnsi="Arial" w:cs="Arial"/>
+          <w:color w:val="2C3E50"/>
+          <w:sz w:val="27"/>
+          <w:szCs w:val="27"/>
+          <w:lang w:eastAsia="en-IN"/>
+        </w:rPr>
+        <w:t>►</w:t>
+      </w:r>
+      <w:proofErr w:type="spellStart"/>
+      <w:r>
+        <w:rPr>
+          <w:rFonts w:ascii="Nirmala UI" w:eastAsia="Times New Roman" w:hAnsi="Nirmala UI" w:cs="Nirmala UI"/>
+          <w:color w:val="333333"/>
+          <w:sz w:val="27"/>
+          <w:szCs w:val="27"/>
+          <w:lang w:eastAsia="en-IN"/>
+        </w:rPr>
+        <w:t>రైతులకు</w:t>
+      </w:r>
+      <w:proofErr w:type="spellEnd"/>
+      <w:r>
+        <w:rPr>
+          <w:rFonts w:ascii="Calibri" w:eastAsia="Times New Roman" w:hAnsi="Calibri" w:cs="Calibri"/>
+          <w:color w:val="333333"/>
+          <w:sz w:val="27"/>
+          <w:szCs w:val="27"/>
+          <w:lang w:eastAsia="en-IN"/>
+        </w:rPr>
+        <w:t xml:space="preserve"> 9 </w:t>
+      </w:r>
+      <w:proofErr w:type="spellStart"/>
+      <w:r>
+        <w:rPr>
+          <w:rFonts w:ascii="Nirmala UI" w:eastAsia="Times New Roman" w:hAnsi="Nirmala UI" w:cs="Nirmala UI"/>
+          <w:color w:val="333333"/>
+          <w:sz w:val="27"/>
+          <w:szCs w:val="27"/>
+          <w:lang w:eastAsia="en-IN"/>
+        </w:rPr>
+        <w:t>గంటల</w:t>
+      </w:r>
+      <w:proofErr w:type="spellEnd"/>
+      <w:r>
+        <w:rPr>
+          <w:rFonts w:ascii="Calibri" w:eastAsia="Times New Roman" w:hAnsi="Calibri" w:cs="Calibri"/>
+          <w:color w:val="333333"/>
+          <w:sz w:val="27"/>
+          <w:szCs w:val="27"/>
+          <w:lang w:eastAsia="en-IN"/>
+        </w:rPr>
+        <w:t xml:space="preserve"> </w:t>
+      </w:r>
+      <w:proofErr w:type="spellStart"/>
+      <w:r>
+        <w:rPr>
+          <w:rFonts w:ascii="Nirmala UI" w:eastAsia="Times New Roman" w:hAnsi="Nirmala UI" w:cs="Nirmala UI"/>
+          <w:color w:val="333333"/>
+          <w:sz w:val="27"/>
+          <w:szCs w:val="27"/>
+          <w:lang w:eastAsia="en-IN"/>
+        </w:rPr>
+        <w:t>పగటిపూట</w:t>
+      </w:r>
+      <w:proofErr w:type="spellEnd"/>
+      <w:r>
+        <w:rPr>
+          <w:rFonts w:ascii="Calibri" w:eastAsia="Times New Roman" w:hAnsi="Calibri" w:cs="Calibri"/>
+          <w:color w:val="333333"/>
+          <w:sz w:val="27"/>
+          <w:szCs w:val="27"/>
+          <w:lang w:eastAsia="en-IN"/>
+        </w:rPr>
+        <w:t xml:space="preserve"> </w:t>
+      </w:r>
+      <w:proofErr w:type="spellStart"/>
+      <w:r>
+        <w:rPr>
+          <w:rFonts w:ascii="Nirmala UI" w:eastAsia="Times New Roman" w:hAnsi="Nirmala UI" w:cs="Nirmala UI"/>
+          <w:color w:val="333333"/>
+          <w:sz w:val="27"/>
+          <w:szCs w:val="27"/>
+          <w:lang w:eastAsia="en-IN"/>
+        </w:rPr>
+        <w:t>ఉచిత</w:t>
+      </w:r>
+      <w:proofErr w:type="spellEnd"/>
+      <w:r>
+        <w:rPr>
+          <w:rFonts w:ascii="Calibri" w:eastAsia="Times New Roman" w:hAnsi="Calibri" w:cs="Calibri"/>
+          <w:color w:val="333333"/>
+          <w:sz w:val="27"/>
+          <w:szCs w:val="27"/>
+          <w:lang w:eastAsia="en-IN"/>
+        </w:rPr>
+        <w:t xml:space="preserve"> </w:t>
+      </w:r>
+      <w:proofErr w:type="spellStart"/>
+      <w:r>
+        <w:rPr>
+          <w:rFonts w:ascii="Nirmala UI" w:eastAsia="Times New Roman" w:hAnsi="Nirmala UI" w:cs="Nirmala UI"/>
+          <w:color w:val="333333"/>
+          <w:sz w:val="27"/>
+          <w:szCs w:val="27"/>
+          <w:lang w:eastAsia="en-IN"/>
+        </w:rPr>
+        <w:t>విద్యుత్</w:t>
+      </w:r>
+      <w:proofErr w:type="spellEnd"/>
+      <w:r>
+        <w:rPr>
+          <w:rFonts w:ascii="Calibri" w:eastAsia="Times New Roman" w:hAnsi="Calibri" w:cs="Calibri"/>
+          <w:color w:val="333333"/>
+          <w:sz w:val="27"/>
+          <w:szCs w:val="27"/>
+          <w:lang w:eastAsia="en-IN"/>
+        </w:rPr>
+        <w:t xml:space="preserve">‌ </w:t>
+      </w:r>
+      <w:proofErr w:type="spellStart"/>
+      <w:r>
+        <w:rPr>
+          <w:rFonts w:ascii="Nirmala UI" w:eastAsia="Times New Roman" w:hAnsi="Nirmala UI" w:cs="Nirmala UI"/>
+          <w:color w:val="333333"/>
+          <w:sz w:val="27"/>
+          <w:szCs w:val="27"/>
+          <w:lang w:eastAsia="en-IN"/>
+        </w:rPr>
+        <w:t>అందించేందుకు</w:t>
+      </w:r>
+      <w:proofErr w:type="spellEnd"/>
+      <w:r>
+        <w:rPr>
+          <w:rFonts w:ascii="Calibri" w:eastAsia="Times New Roman" w:hAnsi="Calibri" w:cs="Calibri"/>
+          <w:color w:val="333333"/>
+          <w:sz w:val="27"/>
+          <w:szCs w:val="27"/>
+          <w:lang w:eastAsia="en-IN"/>
+        </w:rPr>
+        <w:t xml:space="preserve"> </w:t>
+      </w:r>
+      <w:proofErr w:type="spellStart"/>
+      <w:r>
+        <w:rPr>
+          <w:rFonts w:ascii="Nirmala UI" w:eastAsia="Times New Roman" w:hAnsi="Nirmala UI" w:cs="Nirmala UI"/>
+          <w:color w:val="333333"/>
+          <w:sz w:val="27"/>
+          <w:szCs w:val="27"/>
+          <w:lang w:eastAsia="en-IN"/>
+        </w:rPr>
+        <w:t>సోలార్</w:t>
+      </w:r>
+      <w:proofErr w:type="spellEnd"/>
+      <w:r>
+        <w:rPr>
+          <w:rFonts w:ascii="Calibri" w:eastAsia="Times New Roman" w:hAnsi="Calibri" w:cs="Calibri"/>
+          <w:color w:val="333333"/>
+          <w:sz w:val="27"/>
+          <w:szCs w:val="27"/>
+          <w:lang w:eastAsia="en-IN"/>
+        </w:rPr>
+        <w:t xml:space="preserve">‌ </w:t>
+      </w:r>
+      <w:proofErr w:type="spellStart"/>
+      <w:r>
+        <w:rPr>
+          <w:rFonts w:ascii="Nirmala UI" w:eastAsia="Times New Roman" w:hAnsi="Nirmala UI" w:cs="Nirmala UI"/>
+          <w:color w:val="333333"/>
+          <w:sz w:val="27"/>
+          <w:szCs w:val="27"/>
+          <w:lang w:eastAsia="en-IN"/>
+        </w:rPr>
+        <w:t>ఎనర్జీ</w:t>
+      </w:r>
+      <w:proofErr w:type="spellEnd"/>
+      <w:r>
+        <w:rPr>
+          <w:rFonts w:ascii="Calibri" w:eastAsia="Times New Roman" w:hAnsi="Calibri" w:cs="Calibri"/>
+          <w:color w:val="333333"/>
+          <w:sz w:val="27"/>
+          <w:szCs w:val="27"/>
+          <w:lang w:eastAsia="en-IN"/>
+        </w:rPr>
+        <w:t xml:space="preserve"> </w:t>
+      </w:r>
+      <w:proofErr w:type="spellStart"/>
+      <w:r>
+        <w:rPr>
+          <w:rFonts w:ascii="Nirmala UI" w:eastAsia="Times New Roman" w:hAnsi="Nirmala UI" w:cs="Nirmala UI"/>
+          <w:color w:val="333333"/>
+          <w:sz w:val="27"/>
+          <w:szCs w:val="27"/>
+          <w:lang w:eastAsia="en-IN"/>
+        </w:rPr>
+        <w:t>కార్పొరేషన్</w:t>
+      </w:r>
+      <w:proofErr w:type="spellEnd"/>
+      <w:r>
+        <w:rPr>
+          <w:rFonts w:ascii="Calibri" w:eastAsia="Times New Roman" w:hAnsi="Calibri" w:cs="Calibri"/>
+          <w:color w:val="333333"/>
+          <w:sz w:val="27"/>
+          <w:szCs w:val="27"/>
+          <w:lang w:eastAsia="en-IN"/>
+        </w:rPr>
+        <w:t xml:space="preserve">‌ </w:t>
+      </w:r>
+      <w:proofErr w:type="spellStart"/>
+      <w:r>
+        <w:rPr>
+          <w:rFonts w:ascii="Nirmala UI" w:eastAsia="Times New Roman" w:hAnsi="Nirmala UI" w:cs="Nirmala UI"/>
+          <w:color w:val="333333"/>
+          <w:sz w:val="27"/>
+          <w:szCs w:val="27"/>
+          <w:lang w:eastAsia="en-IN"/>
+        </w:rPr>
+        <w:t>ఆఫ్</w:t>
+      </w:r>
+      <w:proofErr w:type="spellEnd"/>
+      <w:r>
+        <w:rPr>
+          <w:rFonts w:ascii="Calibri" w:eastAsia="Times New Roman" w:hAnsi="Calibri" w:cs="Calibri"/>
+          <w:color w:val="333333"/>
+          <w:sz w:val="27"/>
+          <w:szCs w:val="27"/>
+          <w:lang w:eastAsia="en-IN"/>
+        </w:rPr>
+        <w:t xml:space="preserve">‌ </w:t>
+      </w:r>
+      <w:proofErr w:type="spellStart"/>
+      <w:r>
+        <w:rPr>
+          <w:rFonts w:ascii="Nirmala UI" w:eastAsia="Times New Roman" w:hAnsi="Nirmala UI" w:cs="Nirmala UI"/>
+          <w:color w:val="333333"/>
+          <w:sz w:val="27"/>
+          <w:szCs w:val="27"/>
+          <w:lang w:eastAsia="en-IN"/>
+        </w:rPr>
+        <w:t>ఇండియాతో</w:t>
+      </w:r>
+      <w:proofErr w:type="spellEnd"/>
+      <w:r>
+        <w:rPr>
+          <w:rFonts w:ascii="Calibri" w:eastAsia="Times New Roman" w:hAnsi="Calibri" w:cs="Calibri"/>
+          <w:color w:val="333333"/>
+          <w:sz w:val="27"/>
+          <w:szCs w:val="27"/>
+          <w:lang w:eastAsia="en-IN"/>
+        </w:rPr>
+        <w:t xml:space="preserve"> </w:t>
+      </w:r>
+      <w:proofErr w:type="spellStart"/>
+      <w:r>
+        <w:rPr>
+          <w:rFonts w:ascii="Nirmala UI" w:eastAsia="Times New Roman" w:hAnsi="Nirmala UI" w:cs="Nirmala UI"/>
+          <w:color w:val="333333"/>
+          <w:sz w:val="27"/>
+          <w:szCs w:val="27"/>
+          <w:lang w:eastAsia="en-IN"/>
+        </w:rPr>
+        <w:t>ఒప్పందానికి</w:t>
+      </w:r>
+      <w:proofErr w:type="spellEnd"/>
+      <w:r>
+        <w:rPr>
+          <w:rFonts w:ascii="Calibri" w:eastAsia="Times New Roman" w:hAnsi="Calibri" w:cs="Calibri"/>
+          <w:color w:val="333333"/>
+          <w:sz w:val="27"/>
+          <w:szCs w:val="27"/>
+          <w:lang w:eastAsia="en-IN"/>
+        </w:rPr>
+        <w:t xml:space="preserve"> </w:t>
+      </w:r>
+      <w:proofErr w:type="spellStart"/>
+      <w:r>
+        <w:rPr>
+          <w:rFonts w:ascii="Nirmala UI" w:eastAsia="Times New Roman" w:hAnsi="Nirmala UI" w:cs="Nirmala UI"/>
+          <w:color w:val="333333"/>
+          <w:sz w:val="27"/>
+          <w:szCs w:val="27"/>
+          <w:lang w:eastAsia="en-IN"/>
+        </w:rPr>
+        <w:t>కేబినెట్</w:t>
+      </w:r>
+      <w:proofErr w:type="spellEnd"/>
+      <w:r>
+        <w:rPr>
+          <w:rFonts w:ascii="Calibri" w:eastAsia="Times New Roman" w:hAnsi="Calibri" w:cs="Calibri"/>
+          <w:color w:val="333333"/>
+          <w:sz w:val="27"/>
+          <w:szCs w:val="27"/>
+          <w:lang w:eastAsia="en-IN"/>
+        </w:rPr>
+        <w:t xml:space="preserve">‌ </w:t>
+      </w:r>
+      <w:proofErr w:type="spellStart"/>
+      <w:r>
+        <w:rPr>
+          <w:rFonts w:ascii="Nirmala UI" w:eastAsia="Times New Roman" w:hAnsi="Nirmala UI" w:cs="Nirmala UI"/>
+          <w:color w:val="333333"/>
+          <w:sz w:val="27"/>
+          <w:szCs w:val="27"/>
+          <w:lang w:eastAsia="en-IN"/>
+        </w:rPr>
+        <w:t>ఆమోదం</w:t>
+      </w:r>
+      <w:proofErr w:type="spellEnd"/>
+      <w:r>
+        <w:rPr>
+          <w:rFonts w:ascii="Calibri" w:eastAsia="Times New Roman" w:hAnsi="Calibri" w:cs="Calibri"/>
+          <w:color w:val="333333"/>
+          <w:sz w:val="27"/>
+          <w:szCs w:val="27"/>
+          <w:lang w:eastAsia="en-IN"/>
+        </w:rPr>
+        <w:br/>
+      </w:r>
+      <w:r>
+        <w:rPr>
+          <w:rFonts w:ascii="Arial" w:eastAsia="Times New Roman" w:hAnsi="Arial" w:cs="Arial"/>
+          <w:color w:val="2C3E50"/>
+          <w:sz w:val="27"/>
+          <w:szCs w:val="27"/>
+          <w:lang w:eastAsia="en-IN"/>
+        </w:rPr>
+        <w:t>►</w:t>
+      </w:r>
+      <w:proofErr w:type="spellStart"/>
+      <w:r>
+        <w:rPr>
+          <w:rFonts w:ascii="Nirmala UI" w:eastAsia="Times New Roman" w:hAnsi="Nirmala UI" w:cs="Nirmala UI"/>
+          <w:color w:val="333333"/>
+          <w:sz w:val="27"/>
+          <w:szCs w:val="27"/>
+          <w:lang w:eastAsia="en-IN"/>
+        </w:rPr>
+        <w:t>యూనిట్</w:t>
+      </w:r>
+      <w:r>
+        <w:rPr>
+          <w:rFonts w:ascii="Calibri" w:eastAsia="Times New Roman" w:hAnsi="Calibri" w:cs="Calibri"/>
+          <w:color w:val="333333"/>
+          <w:sz w:val="27"/>
+          <w:szCs w:val="27"/>
+          <w:lang w:eastAsia="en-IN"/>
+        </w:rPr>
+        <w:t>‌</w:t>
+      </w:r>
+      <w:r>
+        <w:rPr>
+          <w:rFonts w:ascii="Nirmala UI" w:eastAsia="Times New Roman" w:hAnsi="Nirmala UI" w:cs="Nirmala UI"/>
+          <w:color w:val="333333"/>
+          <w:sz w:val="27"/>
+          <w:szCs w:val="27"/>
+          <w:lang w:eastAsia="en-IN"/>
+        </w:rPr>
+        <w:t>కు</w:t>
+      </w:r>
+      <w:proofErr w:type="spellEnd"/>
+      <w:r>
+        <w:rPr>
+          <w:rFonts w:ascii="Calibri" w:eastAsia="Times New Roman" w:hAnsi="Calibri" w:cs="Calibri"/>
+          <w:color w:val="333333"/>
+          <w:sz w:val="27"/>
+          <w:szCs w:val="27"/>
+          <w:lang w:eastAsia="en-IN"/>
+        </w:rPr>
+        <w:t xml:space="preserve"> </w:t>
+      </w:r>
+      <w:r>
+        <w:rPr>
+          <w:rFonts w:ascii="Nirmala UI" w:eastAsia="Times New Roman" w:hAnsi="Nirmala UI" w:cs="Nirmala UI"/>
+          <w:color w:val="333333"/>
+          <w:sz w:val="27"/>
+          <w:szCs w:val="27"/>
+          <w:lang w:eastAsia="en-IN"/>
+        </w:rPr>
+        <w:t>రూ</w:t>
+      </w:r>
+      <w:r>
+        <w:rPr>
+          <w:rFonts w:ascii="Calibri" w:eastAsia="Times New Roman" w:hAnsi="Calibri" w:cs="Calibri"/>
+          <w:color w:val="333333"/>
+          <w:sz w:val="27"/>
+          <w:szCs w:val="27"/>
+          <w:lang w:eastAsia="en-IN"/>
+        </w:rPr>
+        <w:t xml:space="preserve">.2.49 </w:t>
+      </w:r>
+      <w:proofErr w:type="spellStart"/>
+      <w:r>
+        <w:rPr>
+          <w:rFonts w:ascii="Nirmala UI" w:eastAsia="Times New Roman" w:hAnsi="Nirmala UI" w:cs="Nirmala UI"/>
+          <w:color w:val="333333"/>
+          <w:sz w:val="27"/>
+          <w:szCs w:val="27"/>
+          <w:lang w:eastAsia="en-IN"/>
+        </w:rPr>
+        <w:t>చొప్పున</w:t>
+      </w:r>
+      <w:proofErr w:type="spellEnd"/>
+      <w:r>
+        <w:rPr>
+          <w:rFonts w:ascii="Calibri" w:eastAsia="Times New Roman" w:hAnsi="Calibri" w:cs="Calibri"/>
+          <w:color w:val="333333"/>
+          <w:sz w:val="27"/>
+          <w:szCs w:val="27"/>
+          <w:lang w:eastAsia="en-IN"/>
+        </w:rPr>
+        <w:t xml:space="preserve"> </w:t>
+      </w:r>
+      <w:proofErr w:type="spellStart"/>
+      <w:r>
+        <w:rPr>
+          <w:rFonts w:ascii="Nirmala UI" w:eastAsia="Times New Roman" w:hAnsi="Nirmala UI" w:cs="Nirmala UI"/>
+          <w:color w:val="333333"/>
+          <w:sz w:val="27"/>
+          <w:szCs w:val="27"/>
+          <w:lang w:eastAsia="en-IN"/>
+        </w:rPr>
+        <w:t>ఏడాదికి</w:t>
+      </w:r>
+      <w:proofErr w:type="spellEnd"/>
+      <w:r>
+        <w:rPr>
+          <w:rFonts w:ascii="Calibri" w:eastAsia="Times New Roman" w:hAnsi="Calibri" w:cs="Calibri"/>
+          <w:color w:val="333333"/>
+          <w:sz w:val="27"/>
+          <w:szCs w:val="27"/>
+          <w:lang w:eastAsia="en-IN"/>
+        </w:rPr>
+        <w:t xml:space="preserve"> 17 </w:t>
+      </w:r>
+      <w:proofErr w:type="spellStart"/>
+      <w:r>
+        <w:rPr>
+          <w:rFonts w:ascii="Nirmala UI" w:eastAsia="Times New Roman" w:hAnsi="Nirmala UI" w:cs="Nirmala UI"/>
+          <w:color w:val="333333"/>
+          <w:sz w:val="27"/>
+          <w:szCs w:val="27"/>
+          <w:lang w:eastAsia="en-IN"/>
+        </w:rPr>
+        <w:t>వేల</w:t>
+      </w:r>
+      <w:proofErr w:type="spellEnd"/>
+      <w:r>
+        <w:rPr>
+          <w:rFonts w:ascii="Calibri" w:eastAsia="Times New Roman" w:hAnsi="Calibri" w:cs="Calibri"/>
+          <w:color w:val="333333"/>
+          <w:sz w:val="27"/>
+          <w:szCs w:val="27"/>
+          <w:lang w:eastAsia="en-IN"/>
+        </w:rPr>
+        <w:t xml:space="preserve"> </w:t>
+      </w:r>
+      <w:proofErr w:type="spellStart"/>
+      <w:r>
+        <w:rPr>
+          <w:rFonts w:ascii="Nirmala UI" w:eastAsia="Times New Roman" w:hAnsi="Nirmala UI" w:cs="Nirmala UI"/>
+          <w:color w:val="333333"/>
+          <w:sz w:val="27"/>
+          <w:szCs w:val="27"/>
+          <w:lang w:eastAsia="en-IN"/>
+        </w:rPr>
+        <w:t>మిలియన్</w:t>
+      </w:r>
+      <w:proofErr w:type="spellEnd"/>
+      <w:r>
+        <w:rPr>
+          <w:rFonts w:ascii="Calibri" w:eastAsia="Times New Roman" w:hAnsi="Calibri" w:cs="Calibri"/>
+          <w:color w:val="333333"/>
+          <w:sz w:val="27"/>
+          <w:szCs w:val="27"/>
+          <w:lang w:eastAsia="en-IN"/>
+        </w:rPr>
+        <w:t xml:space="preserve">‌ </w:t>
+      </w:r>
+      <w:proofErr w:type="spellStart"/>
+      <w:r>
+        <w:rPr>
+          <w:rFonts w:ascii="Nirmala UI" w:eastAsia="Times New Roman" w:hAnsi="Nirmala UI" w:cs="Nirmala UI"/>
+          <w:color w:val="333333"/>
+          <w:sz w:val="27"/>
+          <w:szCs w:val="27"/>
+          <w:lang w:eastAsia="en-IN"/>
+        </w:rPr>
+        <w:t>యూనిట్ల</w:t>
+      </w:r>
+      <w:proofErr w:type="spellEnd"/>
+      <w:r>
+        <w:rPr>
+          <w:rFonts w:ascii="Calibri" w:eastAsia="Times New Roman" w:hAnsi="Calibri" w:cs="Calibri"/>
+          <w:color w:val="333333"/>
+          <w:sz w:val="27"/>
+          <w:szCs w:val="27"/>
+          <w:lang w:eastAsia="en-IN"/>
+        </w:rPr>
+        <w:t xml:space="preserve"> </w:t>
+      </w:r>
+      <w:proofErr w:type="spellStart"/>
+      <w:r>
+        <w:rPr>
+          <w:rFonts w:ascii="Nirmala UI" w:eastAsia="Times New Roman" w:hAnsi="Nirmala UI" w:cs="Nirmala UI"/>
+          <w:color w:val="333333"/>
+          <w:sz w:val="27"/>
+          <w:szCs w:val="27"/>
+          <w:lang w:eastAsia="en-IN"/>
+        </w:rPr>
+        <w:t>విద్యుత్</w:t>
+      </w:r>
+      <w:proofErr w:type="spellEnd"/>
+      <w:r>
+        <w:rPr>
+          <w:rFonts w:ascii="Calibri" w:eastAsia="Times New Roman" w:hAnsi="Calibri" w:cs="Calibri"/>
+          <w:color w:val="333333"/>
+          <w:sz w:val="27"/>
+          <w:szCs w:val="27"/>
+          <w:lang w:eastAsia="en-IN"/>
+        </w:rPr>
+        <w:t xml:space="preserve">‌ </w:t>
+      </w:r>
+      <w:proofErr w:type="spellStart"/>
+      <w:r>
+        <w:rPr>
+          <w:rFonts w:ascii="Nirmala UI" w:eastAsia="Times New Roman" w:hAnsi="Nirmala UI" w:cs="Nirmala UI"/>
+          <w:color w:val="333333"/>
+          <w:sz w:val="27"/>
+          <w:szCs w:val="27"/>
+          <w:lang w:eastAsia="en-IN"/>
+        </w:rPr>
+        <w:t>కొనుగోలు</w:t>
+      </w:r>
+      <w:proofErr w:type="spellEnd"/>
+      <w:r>
+        <w:rPr>
+          <w:rFonts w:ascii="Calibri" w:eastAsia="Times New Roman" w:hAnsi="Calibri" w:cs="Calibri"/>
+          <w:color w:val="333333"/>
+          <w:sz w:val="27"/>
+          <w:szCs w:val="27"/>
+          <w:lang w:eastAsia="en-IN"/>
+        </w:rPr>
+        <w:t xml:space="preserve"> </w:t>
+      </w:r>
+      <w:proofErr w:type="spellStart"/>
+      <w:r>
+        <w:rPr>
+          <w:rFonts w:ascii="Nirmala UI" w:eastAsia="Times New Roman" w:hAnsi="Nirmala UI" w:cs="Nirmala UI"/>
+          <w:color w:val="333333"/>
+          <w:sz w:val="27"/>
+          <w:szCs w:val="27"/>
+          <w:lang w:eastAsia="en-IN"/>
+        </w:rPr>
+        <w:t>ప్రతిపాదనకు</w:t>
+      </w:r>
+      <w:proofErr w:type="spellEnd"/>
+      <w:r>
+        <w:rPr>
+          <w:rFonts w:ascii="Calibri" w:eastAsia="Times New Roman" w:hAnsi="Calibri" w:cs="Calibri"/>
+          <w:color w:val="333333"/>
+          <w:sz w:val="27"/>
+          <w:szCs w:val="27"/>
+          <w:lang w:eastAsia="en-IN"/>
+        </w:rPr>
+        <w:t xml:space="preserve"> </w:t>
+      </w:r>
+      <w:proofErr w:type="spellStart"/>
+      <w:r>
+        <w:rPr>
+          <w:rFonts w:ascii="Nirmala UI" w:eastAsia="Times New Roman" w:hAnsi="Nirmala UI" w:cs="Nirmala UI"/>
+          <w:color w:val="333333"/>
+          <w:sz w:val="27"/>
+          <w:szCs w:val="27"/>
+          <w:lang w:eastAsia="en-IN"/>
+        </w:rPr>
+        <w:t>ఆమోదం</w:t>
+      </w:r>
+      <w:proofErr w:type="spellEnd"/>
+      <w:r>
+        <w:rPr>
+          <w:rFonts w:ascii="Calibri" w:eastAsia="Times New Roman" w:hAnsi="Calibri" w:cs="Calibri"/>
+          <w:color w:val="333333"/>
+          <w:sz w:val="27"/>
+          <w:szCs w:val="27"/>
+          <w:lang w:eastAsia="en-IN"/>
+        </w:rPr>
+        <w:t xml:space="preserve"> </w:t>
+      </w:r>
+      <w:proofErr w:type="spellStart"/>
+      <w:r>
+        <w:rPr>
+          <w:rFonts w:ascii="Nirmala UI" w:eastAsia="Times New Roman" w:hAnsi="Nirmala UI" w:cs="Nirmala UI"/>
+          <w:color w:val="333333"/>
+          <w:sz w:val="27"/>
+          <w:szCs w:val="27"/>
+          <w:lang w:eastAsia="en-IN"/>
+        </w:rPr>
+        <w:t>తెలిపిన</w:t>
+      </w:r>
+      <w:proofErr w:type="spellEnd"/>
+      <w:r>
+        <w:rPr>
+          <w:rFonts w:ascii="Calibri" w:eastAsia="Times New Roman" w:hAnsi="Calibri" w:cs="Calibri"/>
+          <w:color w:val="333333"/>
+          <w:sz w:val="27"/>
+          <w:szCs w:val="27"/>
+          <w:lang w:eastAsia="en-IN"/>
+        </w:rPr>
+        <w:t xml:space="preserve"> </w:t>
+      </w:r>
+      <w:proofErr w:type="spellStart"/>
+      <w:r>
+        <w:rPr>
+          <w:rFonts w:ascii="Nirmala UI" w:eastAsia="Times New Roman" w:hAnsi="Nirmala UI" w:cs="Nirmala UI"/>
+          <w:color w:val="333333"/>
+          <w:sz w:val="27"/>
+          <w:szCs w:val="27"/>
+          <w:lang w:eastAsia="en-IN"/>
+        </w:rPr>
+        <w:t>కేబినెట్</w:t>
+      </w:r>
+      <w:proofErr w:type="spellEnd"/>
+      <w:r>
+        <w:rPr>
+          <w:rFonts w:ascii="Calibri" w:eastAsia="Times New Roman" w:hAnsi="Calibri" w:cs="Calibri"/>
+          <w:color w:val="333333"/>
+          <w:sz w:val="27"/>
+          <w:szCs w:val="27"/>
+          <w:lang w:eastAsia="en-IN"/>
+        </w:rPr>
+        <w:t>‌</w:t>
+      </w:r>
+      <w:r>
+        <w:rPr>
+          <w:rFonts w:ascii="Calibri" w:eastAsia="Times New Roman" w:hAnsi="Calibri" w:cs="Calibri"/>
+          <w:color w:val="333333"/>
+          <w:sz w:val="27"/>
+          <w:szCs w:val="27"/>
+          <w:lang w:eastAsia="en-IN"/>
+        </w:rPr>
+        <w:br/>
+      </w:r>
+      <w:r>
+        <w:rPr>
+          <w:rFonts w:ascii="Arial" w:eastAsia="Times New Roman" w:hAnsi="Arial" w:cs="Arial"/>
+          <w:color w:val="2C3E50"/>
+          <w:sz w:val="27"/>
+          <w:szCs w:val="27"/>
+          <w:lang w:eastAsia="en-IN"/>
+        </w:rPr>
+        <w:t>►</w:t>
+      </w:r>
+      <w:proofErr w:type="spellStart"/>
+      <w:r>
+        <w:rPr>
+          <w:rFonts w:ascii="Nirmala UI" w:eastAsia="Times New Roman" w:hAnsi="Nirmala UI" w:cs="Nirmala UI"/>
+          <w:color w:val="333333"/>
+          <w:sz w:val="27"/>
+          <w:szCs w:val="27"/>
+          <w:lang w:eastAsia="en-IN"/>
+        </w:rPr>
+        <w:t>సినిమాటోగ్రఫీ</w:t>
+      </w:r>
+      <w:proofErr w:type="spellEnd"/>
+      <w:r>
+        <w:rPr>
+          <w:rFonts w:ascii="Calibri" w:eastAsia="Times New Roman" w:hAnsi="Calibri" w:cs="Calibri"/>
+          <w:color w:val="333333"/>
+          <w:sz w:val="27"/>
+          <w:szCs w:val="27"/>
+          <w:lang w:eastAsia="en-IN"/>
+        </w:rPr>
+        <w:t xml:space="preserve"> </w:t>
+      </w:r>
+      <w:proofErr w:type="spellStart"/>
+      <w:r>
+        <w:rPr>
+          <w:rFonts w:ascii="Nirmala UI" w:eastAsia="Times New Roman" w:hAnsi="Nirmala UI" w:cs="Nirmala UI"/>
+          <w:color w:val="333333"/>
+          <w:sz w:val="27"/>
+          <w:szCs w:val="27"/>
+          <w:lang w:eastAsia="en-IN"/>
+        </w:rPr>
+        <w:t>చట్టసవరణ</w:t>
+      </w:r>
+      <w:proofErr w:type="spellEnd"/>
+      <w:r>
+        <w:rPr>
+          <w:rFonts w:ascii="Calibri" w:eastAsia="Times New Roman" w:hAnsi="Calibri" w:cs="Calibri"/>
+          <w:color w:val="333333"/>
+          <w:sz w:val="27"/>
+          <w:szCs w:val="27"/>
+          <w:lang w:eastAsia="en-IN"/>
+        </w:rPr>
+        <w:t xml:space="preserve"> </w:t>
+      </w:r>
+      <w:proofErr w:type="spellStart"/>
+      <w:r>
+        <w:rPr>
+          <w:rFonts w:ascii="Nirmala UI" w:eastAsia="Times New Roman" w:hAnsi="Nirmala UI" w:cs="Nirmala UI"/>
+          <w:color w:val="333333"/>
+          <w:sz w:val="27"/>
+          <w:szCs w:val="27"/>
+          <w:lang w:eastAsia="en-IN"/>
+        </w:rPr>
+        <w:t>ప్రతిపాదలకు</w:t>
+      </w:r>
+      <w:proofErr w:type="spellEnd"/>
+      <w:r>
+        <w:rPr>
+          <w:rFonts w:ascii="Calibri" w:eastAsia="Times New Roman" w:hAnsi="Calibri" w:cs="Calibri"/>
+          <w:color w:val="333333"/>
+          <w:sz w:val="27"/>
+          <w:szCs w:val="27"/>
+          <w:lang w:eastAsia="en-IN"/>
+        </w:rPr>
+        <w:t xml:space="preserve"> </w:t>
+      </w:r>
+      <w:proofErr w:type="spellStart"/>
+      <w:r>
+        <w:rPr>
+          <w:rFonts w:ascii="Nirmala UI" w:eastAsia="Times New Roman" w:hAnsi="Nirmala UI" w:cs="Nirmala UI"/>
+          <w:color w:val="333333"/>
+          <w:sz w:val="27"/>
+          <w:szCs w:val="27"/>
+          <w:lang w:eastAsia="en-IN"/>
+        </w:rPr>
+        <w:t>కేబినెట్</w:t>
+      </w:r>
+      <w:proofErr w:type="spellEnd"/>
+      <w:r>
+        <w:rPr>
+          <w:rFonts w:ascii="Calibri" w:eastAsia="Times New Roman" w:hAnsi="Calibri" w:cs="Calibri"/>
+          <w:color w:val="333333"/>
+          <w:sz w:val="27"/>
+          <w:szCs w:val="27"/>
+          <w:lang w:eastAsia="en-IN"/>
+        </w:rPr>
+        <w:t xml:space="preserve">‌ </w:t>
+      </w:r>
+      <w:proofErr w:type="spellStart"/>
+      <w:r>
+        <w:rPr>
+          <w:rFonts w:ascii="Nirmala UI" w:eastAsia="Times New Roman" w:hAnsi="Nirmala UI" w:cs="Nirmala UI"/>
+          <w:color w:val="333333"/>
+          <w:sz w:val="27"/>
+          <w:szCs w:val="27"/>
+          <w:lang w:eastAsia="en-IN"/>
+        </w:rPr>
+        <w:t>ఆమోదం</w:t>
+      </w:r>
+      <w:proofErr w:type="spellEnd"/>
+      <w:r>
+        <w:rPr>
+          <w:rFonts w:ascii="Calibri" w:eastAsia="Times New Roman" w:hAnsi="Calibri" w:cs="Calibri"/>
+          <w:color w:val="333333"/>
+          <w:sz w:val="27"/>
+          <w:szCs w:val="27"/>
+          <w:lang w:eastAsia="en-IN"/>
+        </w:rPr>
+        <w:t>.</w:t>
+      </w:r>
+      <w:r>
+        <w:rPr>
+          <w:rFonts w:ascii="Calibri" w:eastAsia="Times New Roman" w:hAnsi="Calibri" w:cs="Calibri"/>
+          <w:color w:val="333333"/>
+          <w:sz w:val="27"/>
+          <w:szCs w:val="27"/>
+          <w:lang w:eastAsia="en-IN"/>
+        </w:rPr>
+        <w:br/>
+      </w:r>
+      <w:r>
+        <w:rPr>
+          <w:rFonts w:ascii="Arial" w:eastAsia="Times New Roman" w:hAnsi="Arial" w:cs="Arial"/>
+          <w:color w:val="2C3E50"/>
+          <w:sz w:val="27"/>
+          <w:szCs w:val="27"/>
+          <w:lang w:eastAsia="en-IN"/>
+        </w:rPr>
+        <w:t>►</w:t>
+      </w:r>
+      <w:r>
+        <w:rPr>
+          <w:rFonts w:ascii="Calibri" w:eastAsia="Times New Roman" w:hAnsi="Calibri" w:cs="Calibri"/>
+          <w:color w:val="333333"/>
+          <w:sz w:val="27"/>
+          <w:szCs w:val="27"/>
+          <w:lang w:eastAsia="en-IN"/>
+        </w:rPr>
+        <w:t xml:space="preserve">2021 </w:t>
+      </w:r>
+      <w:proofErr w:type="spellStart"/>
+      <w:r>
+        <w:rPr>
+          <w:rFonts w:ascii="Nirmala UI" w:eastAsia="Times New Roman" w:hAnsi="Nirmala UI" w:cs="Nirmala UI"/>
+          <w:color w:val="333333"/>
+          <w:sz w:val="27"/>
+          <w:szCs w:val="27"/>
+          <w:lang w:eastAsia="en-IN"/>
+        </w:rPr>
+        <w:t>జనాభా</w:t>
+      </w:r>
+      <w:proofErr w:type="spellEnd"/>
+      <w:r>
+        <w:rPr>
+          <w:rFonts w:ascii="Calibri" w:eastAsia="Times New Roman" w:hAnsi="Calibri" w:cs="Calibri"/>
+          <w:color w:val="333333"/>
+          <w:sz w:val="27"/>
+          <w:szCs w:val="27"/>
+          <w:lang w:eastAsia="en-IN"/>
+        </w:rPr>
+        <w:t xml:space="preserve"> </w:t>
+      </w:r>
+      <w:proofErr w:type="spellStart"/>
+      <w:r>
+        <w:rPr>
+          <w:rFonts w:ascii="Nirmala UI" w:eastAsia="Times New Roman" w:hAnsi="Nirmala UI" w:cs="Nirmala UI"/>
+          <w:color w:val="333333"/>
+          <w:sz w:val="27"/>
+          <w:szCs w:val="27"/>
+          <w:lang w:eastAsia="en-IN"/>
+        </w:rPr>
+        <w:t>గణనలో</w:t>
+      </w:r>
+      <w:proofErr w:type="spellEnd"/>
+      <w:r>
+        <w:rPr>
+          <w:rFonts w:ascii="Calibri" w:eastAsia="Times New Roman" w:hAnsi="Calibri" w:cs="Calibri"/>
+          <w:color w:val="333333"/>
+          <w:sz w:val="27"/>
+          <w:szCs w:val="27"/>
+          <w:lang w:eastAsia="en-IN"/>
+        </w:rPr>
+        <w:t xml:space="preserve"> </w:t>
+      </w:r>
+      <w:proofErr w:type="spellStart"/>
+      <w:r>
+        <w:rPr>
+          <w:rFonts w:ascii="Nirmala UI" w:eastAsia="Times New Roman" w:hAnsi="Nirmala UI" w:cs="Nirmala UI"/>
+          <w:color w:val="333333"/>
+          <w:sz w:val="27"/>
+          <w:szCs w:val="27"/>
+          <w:lang w:eastAsia="en-IN"/>
+        </w:rPr>
+        <w:t>బీసీ</w:t>
+      </w:r>
+      <w:proofErr w:type="spellEnd"/>
+      <w:r>
+        <w:rPr>
+          <w:rFonts w:ascii="Calibri" w:eastAsia="Times New Roman" w:hAnsi="Calibri" w:cs="Calibri"/>
+          <w:color w:val="333333"/>
+          <w:sz w:val="27"/>
+          <w:szCs w:val="27"/>
+          <w:lang w:eastAsia="en-IN"/>
+        </w:rPr>
+        <w:t xml:space="preserve"> </w:t>
+      </w:r>
+      <w:proofErr w:type="spellStart"/>
+      <w:r>
+        <w:rPr>
+          <w:rFonts w:ascii="Nirmala UI" w:eastAsia="Times New Roman" w:hAnsi="Nirmala UI" w:cs="Nirmala UI"/>
+          <w:color w:val="333333"/>
+          <w:sz w:val="27"/>
+          <w:szCs w:val="27"/>
+          <w:lang w:eastAsia="en-IN"/>
+        </w:rPr>
+        <w:t>జనాభాను</w:t>
+      </w:r>
+      <w:proofErr w:type="spellEnd"/>
+      <w:r>
+        <w:rPr>
+          <w:rFonts w:ascii="Calibri" w:eastAsia="Times New Roman" w:hAnsi="Calibri" w:cs="Calibri"/>
+          <w:color w:val="333333"/>
+          <w:sz w:val="27"/>
+          <w:szCs w:val="27"/>
+          <w:lang w:eastAsia="en-IN"/>
+        </w:rPr>
+        <w:t xml:space="preserve"> </w:t>
+      </w:r>
+      <w:proofErr w:type="spellStart"/>
+      <w:r>
+        <w:rPr>
+          <w:rFonts w:ascii="Nirmala UI" w:eastAsia="Times New Roman" w:hAnsi="Nirmala UI" w:cs="Nirmala UI"/>
+          <w:color w:val="333333"/>
+          <w:sz w:val="27"/>
+          <w:szCs w:val="27"/>
+          <w:lang w:eastAsia="en-IN"/>
+        </w:rPr>
+        <w:t>కులాల</w:t>
+      </w:r>
+      <w:proofErr w:type="spellEnd"/>
+      <w:r>
+        <w:rPr>
+          <w:rFonts w:ascii="Calibri" w:eastAsia="Times New Roman" w:hAnsi="Calibri" w:cs="Calibri"/>
+          <w:color w:val="333333"/>
+          <w:sz w:val="27"/>
+          <w:szCs w:val="27"/>
+          <w:lang w:eastAsia="en-IN"/>
+        </w:rPr>
+        <w:t xml:space="preserve"> </w:t>
+      </w:r>
+      <w:proofErr w:type="spellStart"/>
+      <w:r>
+        <w:rPr>
+          <w:rFonts w:ascii="Nirmala UI" w:eastAsia="Times New Roman" w:hAnsi="Nirmala UI" w:cs="Nirmala UI"/>
+          <w:color w:val="333333"/>
+          <w:sz w:val="27"/>
+          <w:szCs w:val="27"/>
+          <w:lang w:eastAsia="en-IN"/>
+        </w:rPr>
+        <w:t>వారీగా</w:t>
+      </w:r>
+      <w:proofErr w:type="spellEnd"/>
+      <w:r>
+        <w:rPr>
+          <w:rFonts w:ascii="Calibri" w:eastAsia="Times New Roman" w:hAnsi="Calibri" w:cs="Calibri"/>
+          <w:color w:val="333333"/>
+          <w:sz w:val="27"/>
+          <w:szCs w:val="27"/>
+          <w:lang w:eastAsia="en-IN"/>
+        </w:rPr>
+        <w:t xml:space="preserve"> </w:t>
+      </w:r>
+      <w:proofErr w:type="spellStart"/>
+      <w:r>
+        <w:rPr>
+          <w:rFonts w:ascii="Nirmala UI" w:eastAsia="Times New Roman" w:hAnsi="Nirmala UI" w:cs="Nirmala UI"/>
+          <w:color w:val="333333"/>
+          <w:sz w:val="27"/>
+          <w:szCs w:val="27"/>
+          <w:lang w:eastAsia="en-IN"/>
+        </w:rPr>
+        <w:t>గణించాలని</w:t>
+      </w:r>
+      <w:proofErr w:type="spellEnd"/>
+      <w:r>
+        <w:rPr>
+          <w:rFonts w:ascii="Calibri" w:eastAsia="Times New Roman" w:hAnsi="Calibri" w:cs="Calibri"/>
+          <w:color w:val="333333"/>
+          <w:sz w:val="27"/>
+          <w:szCs w:val="27"/>
+          <w:lang w:eastAsia="en-IN"/>
+        </w:rPr>
+        <w:t xml:space="preserve"> </w:t>
+      </w:r>
+      <w:proofErr w:type="spellStart"/>
+      <w:r>
+        <w:rPr>
+          <w:rFonts w:ascii="Nirmala UI" w:eastAsia="Times New Roman" w:hAnsi="Nirmala UI" w:cs="Nirmala UI"/>
+          <w:color w:val="333333"/>
+          <w:sz w:val="27"/>
+          <w:szCs w:val="27"/>
+          <w:lang w:eastAsia="en-IN"/>
+        </w:rPr>
+        <w:t>కేంద్రాన్ని</w:t>
+      </w:r>
+      <w:proofErr w:type="spellEnd"/>
+      <w:r>
+        <w:rPr>
+          <w:rFonts w:ascii="Calibri" w:eastAsia="Times New Roman" w:hAnsi="Calibri" w:cs="Calibri"/>
+          <w:color w:val="333333"/>
+          <w:sz w:val="27"/>
+          <w:szCs w:val="27"/>
+          <w:lang w:eastAsia="en-IN"/>
+        </w:rPr>
+        <w:t xml:space="preserve"> </w:t>
+      </w:r>
+      <w:proofErr w:type="spellStart"/>
+      <w:r>
+        <w:rPr>
+          <w:rFonts w:ascii="Nirmala UI" w:eastAsia="Times New Roman" w:hAnsi="Nirmala UI" w:cs="Nirmala UI"/>
+          <w:color w:val="333333"/>
+          <w:sz w:val="27"/>
+          <w:szCs w:val="27"/>
+          <w:lang w:eastAsia="en-IN"/>
+        </w:rPr>
+        <w:t>కోరుతూ</w:t>
+      </w:r>
+      <w:proofErr w:type="spellEnd"/>
+      <w:r>
+        <w:rPr>
+          <w:rFonts w:ascii="Calibri" w:eastAsia="Times New Roman" w:hAnsi="Calibri" w:cs="Calibri"/>
+          <w:color w:val="333333"/>
+          <w:sz w:val="27"/>
+          <w:szCs w:val="27"/>
+          <w:lang w:eastAsia="en-IN"/>
+        </w:rPr>
+        <w:t xml:space="preserve"> </w:t>
+      </w:r>
+      <w:proofErr w:type="spellStart"/>
+      <w:r>
+        <w:rPr>
+          <w:rFonts w:ascii="Nirmala UI" w:eastAsia="Times New Roman" w:hAnsi="Nirmala UI" w:cs="Nirmala UI"/>
+          <w:color w:val="333333"/>
+          <w:sz w:val="27"/>
+          <w:szCs w:val="27"/>
+          <w:lang w:eastAsia="en-IN"/>
+        </w:rPr>
+        <w:t>అసెంబ్లీలో</w:t>
+      </w:r>
+      <w:proofErr w:type="spellEnd"/>
+      <w:r>
+        <w:rPr>
+          <w:rFonts w:ascii="Calibri" w:eastAsia="Times New Roman" w:hAnsi="Calibri" w:cs="Calibri"/>
+          <w:color w:val="333333"/>
+          <w:sz w:val="27"/>
+          <w:szCs w:val="27"/>
+          <w:lang w:eastAsia="en-IN"/>
+        </w:rPr>
+        <w:t xml:space="preserve"> </w:t>
+      </w:r>
+      <w:proofErr w:type="spellStart"/>
+      <w:r>
+        <w:rPr>
+          <w:rFonts w:ascii="Nirmala UI" w:eastAsia="Times New Roman" w:hAnsi="Nirmala UI" w:cs="Nirmala UI"/>
+          <w:color w:val="333333"/>
+          <w:sz w:val="27"/>
+          <w:szCs w:val="27"/>
+          <w:lang w:eastAsia="en-IN"/>
+        </w:rPr>
+        <w:t>తీర్మానం</w:t>
+      </w:r>
+      <w:proofErr w:type="spellEnd"/>
+      <w:r>
+        <w:rPr>
+          <w:rFonts w:ascii="Calibri" w:eastAsia="Times New Roman" w:hAnsi="Calibri" w:cs="Calibri"/>
+          <w:color w:val="333333"/>
+          <w:sz w:val="27"/>
+          <w:szCs w:val="27"/>
+          <w:lang w:eastAsia="en-IN"/>
+        </w:rPr>
+        <w:t xml:space="preserve"> </w:t>
+      </w:r>
+      <w:proofErr w:type="spellStart"/>
+      <w:r>
+        <w:rPr>
+          <w:rFonts w:ascii="Nirmala UI" w:eastAsia="Times New Roman" w:hAnsi="Nirmala UI" w:cs="Nirmala UI"/>
+          <w:color w:val="333333"/>
+          <w:sz w:val="27"/>
+          <w:szCs w:val="27"/>
+          <w:lang w:eastAsia="en-IN"/>
+        </w:rPr>
+        <w:t>చేసే</w:t>
+      </w:r>
+      <w:proofErr w:type="spellEnd"/>
+      <w:r>
+        <w:rPr>
+          <w:rFonts w:ascii="Calibri" w:eastAsia="Times New Roman" w:hAnsi="Calibri" w:cs="Calibri"/>
+          <w:color w:val="333333"/>
+          <w:sz w:val="27"/>
+          <w:szCs w:val="27"/>
+          <w:lang w:eastAsia="en-IN"/>
+        </w:rPr>
+        <w:t xml:space="preserve"> </w:t>
+      </w:r>
+      <w:proofErr w:type="spellStart"/>
+      <w:r>
+        <w:rPr>
+          <w:rFonts w:ascii="Nirmala UI" w:eastAsia="Times New Roman" w:hAnsi="Nirmala UI" w:cs="Nirmala UI"/>
+          <w:color w:val="333333"/>
+          <w:sz w:val="27"/>
+          <w:szCs w:val="27"/>
+          <w:lang w:eastAsia="en-IN"/>
+        </w:rPr>
+        <w:t>ప్రతిపాదనకు</w:t>
+      </w:r>
+      <w:proofErr w:type="spellEnd"/>
+      <w:r>
+        <w:rPr>
+          <w:rFonts w:ascii="Calibri" w:eastAsia="Times New Roman" w:hAnsi="Calibri" w:cs="Calibri"/>
+          <w:color w:val="333333"/>
+          <w:sz w:val="27"/>
+          <w:szCs w:val="27"/>
+          <w:lang w:eastAsia="en-IN"/>
+        </w:rPr>
+        <w:t xml:space="preserve"> </w:t>
+      </w:r>
+      <w:proofErr w:type="spellStart"/>
+      <w:r>
+        <w:rPr>
+          <w:rFonts w:ascii="Nirmala UI" w:eastAsia="Times New Roman" w:hAnsi="Nirmala UI" w:cs="Nirmala UI"/>
+          <w:color w:val="333333"/>
+          <w:sz w:val="27"/>
+          <w:szCs w:val="27"/>
+          <w:lang w:eastAsia="en-IN"/>
+        </w:rPr>
+        <w:t>ఆమోదం</w:t>
+      </w:r>
+      <w:proofErr w:type="spellEnd"/>
+      <w:r>
+        <w:rPr>
+          <w:rFonts w:ascii="Calibri" w:eastAsia="Times New Roman" w:hAnsi="Calibri" w:cs="Calibri"/>
+          <w:color w:val="333333"/>
+          <w:sz w:val="27"/>
+          <w:szCs w:val="27"/>
+          <w:lang w:eastAsia="en-IN"/>
+        </w:rPr>
+        <w:br/>
+      </w:r>
+      <w:r>
+        <w:rPr>
+          <w:rFonts w:ascii="Arial" w:eastAsia="Times New Roman" w:hAnsi="Arial" w:cs="Arial"/>
+          <w:color w:val="2C3E50"/>
+          <w:sz w:val="27"/>
+          <w:szCs w:val="27"/>
+          <w:lang w:eastAsia="en-IN"/>
+        </w:rPr>
+        <w:t>►</w:t>
+      </w:r>
+      <w:proofErr w:type="spellStart"/>
+      <w:r>
+        <w:rPr>
+          <w:rFonts w:ascii="Nirmala UI" w:eastAsia="Times New Roman" w:hAnsi="Nirmala UI" w:cs="Nirmala UI"/>
+          <w:color w:val="333333"/>
+          <w:sz w:val="27"/>
+          <w:szCs w:val="27"/>
+          <w:lang w:eastAsia="en-IN"/>
+        </w:rPr>
+        <w:t>అగ్రవర్ణాల</w:t>
+      </w:r>
+      <w:proofErr w:type="spellEnd"/>
+      <w:r>
+        <w:rPr>
+          <w:rFonts w:ascii="Calibri" w:eastAsia="Times New Roman" w:hAnsi="Calibri" w:cs="Calibri"/>
+          <w:color w:val="333333"/>
+          <w:sz w:val="27"/>
+          <w:szCs w:val="27"/>
+          <w:lang w:eastAsia="en-IN"/>
+        </w:rPr>
+        <w:t xml:space="preserve"> </w:t>
+      </w:r>
+      <w:proofErr w:type="spellStart"/>
+      <w:r>
+        <w:rPr>
+          <w:rFonts w:ascii="Nirmala UI" w:eastAsia="Times New Roman" w:hAnsi="Nirmala UI" w:cs="Nirmala UI"/>
+          <w:color w:val="333333"/>
+          <w:sz w:val="27"/>
+          <w:szCs w:val="27"/>
+          <w:lang w:eastAsia="en-IN"/>
+        </w:rPr>
+        <w:t>సంక్షేమం</w:t>
+      </w:r>
+      <w:proofErr w:type="spellEnd"/>
+      <w:r>
+        <w:rPr>
+          <w:rFonts w:ascii="Calibri" w:eastAsia="Times New Roman" w:hAnsi="Calibri" w:cs="Calibri"/>
+          <w:color w:val="333333"/>
+          <w:sz w:val="27"/>
+          <w:szCs w:val="27"/>
+          <w:lang w:eastAsia="en-IN"/>
+        </w:rPr>
+        <w:t xml:space="preserve"> </w:t>
+      </w:r>
+      <w:proofErr w:type="spellStart"/>
+      <w:r>
+        <w:rPr>
+          <w:rFonts w:ascii="Nirmala UI" w:eastAsia="Times New Roman" w:hAnsi="Nirmala UI" w:cs="Nirmala UI"/>
+          <w:color w:val="333333"/>
+          <w:sz w:val="27"/>
+          <w:szCs w:val="27"/>
+          <w:lang w:eastAsia="en-IN"/>
+        </w:rPr>
+        <w:t>కోసం</w:t>
+      </w:r>
+      <w:proofErr w:type="spellEnd"/>
+      <w:r>
+        <w:rPr>
+          <w:rFonts w:ascii="Calibri" w:eastAsia="Times New Roman" w:hAnsi="Calibri" w:cs="Calibri"/>
+          <w:color w:val="333333"/>
+          <w:sz w:val="27"/>
+          <w:szCs w:val="27"/>
+          <w:lang w:eastAsia="en-IN"/>
+        </w:rPr>
+        <w:t xml:space="preserve"> </w:t>
+      </w:r>
+      <w:proofErr w:type="spellStart"/>
+      <w:r>
+        <w:rPr>
+          <w:rFonts w:ascii="Nirmala UI" w:eastAsia="Times New Roman" w:hAnsi="Nirmala UI" w:cs="Nirmala UI"/>
+          <w:color w:val="333333"/>
+          <w:sz w:val="27"/>
+          <w:szCs w:val="27"/>
+          <w:lang w:eastAsia="en-IN"/>
+        </w:rPr>
+        <w:t>ప్రత్యేక</w:t>
+      </w:r>
+      <w:proofErr w:type="spellEnd"/>
+      <w:r>
+        <w:rPr>
+          <w:rFonts w:ascii="Calibri" w:eastAsia="Times New Roman" w:hAnsi="Calibri" w:cs="Calibri"/>
+          <w:color w:val="333333"/>
+          <w:sz w:val="27"/>
+          <w:szCs w:val="27"/>
+          <w:lang w:eastAsia="en-IN"/>
+        </w:rPr>
+        <w:t xml:space="preserve"> </w:t>
+      </w:r>
+      <w:proofErr w:type="spellStart"/>
+      <w:r>
+        <w:rPr>
+          <w:rFonts w:ascii="Nirmala UI" w:eastAsia="Times New Roman" w:hAnsi="Nirmala UI" w:cs="Nirmala UI"/>
+          <w:color w:val="333333"/>
+          <w:sz w:val="27"/>
+          <w:szCs w:val="27"/>
+          <w:lang w:eastAsia="en-IN"/>
+        </w:rPr>
+        <w:t>శాఖ</w:t>
+      </w:r>
+      <w:proofErr w:type="spellEnd"/>
+      <w:r>
+        <w:rPr>
+          <w:rFonts w:ascii="Calibri" w:eastAsia="Times New Roman" w:hAnsi="Calibri" w:cs="Calibri"/>
+          <w:color w:val="333333"/>
+          <w:sz w:val="27"/>
+          <w:szCs w:val="27"/>
+          <w:lang w:eastAsia="en-IN"/>
+        </w:rPr>
+        <w:t xml:space="preserve"> </w:t>
+      </w:r>
+      <w:proofErr w:type="spellStart"/>
+      <w:r>
+        <w:rPr>
+          <w:rFonts w:ascii="Nirmala UI" w:eastAsia="Times New Roman" w:hAnsi="Nirmala UI" w:cs="Nirmala UI"/>
+          <w:color w:val="333333"/>
+          <w:sz w:val="27"/>
+          <w:szCs w:val="27"/>
+          <w:lang w:eastAsia="en-IN"/>
+        </w:rPr>
+        <w:t>ఏర్పాటుకు</w:t>
+      </w:r>
+      <w:proofErr w:type="spellEnd"/>
+      <w:r>
+        <w:rPr>
+          <w:rFonts w:ascii="Calibri" w:eastAsia="Times New Roman" w:hAnsi="Calibri" w:cs="Calibri"/>
+          <w:color w:val="333333"/>
+          <w:sz w:val="27"/>
+          <w:szCs w:val="27"/>
+          <w:lang w:eastAsia="en-IN"/>
+        </w:rPr>
+        <w:t xml:space="preserve"> </w:t>
+      </w:r>
+      <w:proofErr w:type="spellStart"/>
+      <w:r>
+        <w:rPr>
+          <w:rFonts w:ascii="Nirmala UI" w:eastAsia="Times New Roman" w:hAnsi="Nirmala UI" w:cs="Nirmala UI"/>
+          <w:color w:val="333333"/>
+          <w:sz w:val="27"/>
+          <w:szCs w:val="27"/>
+          <w:lang w:eastAsia="en-IN"/>
+        </w:rPr>
+        <w:t>కేబినెట్</w:t>
+      </w:r>
+      <w:proofErr w:type="spellEnd"/>
+      <w:r>
+        <w:rPr>
+          <w:rFonts w:ascii="Calibri" w:eastAsia="Times New Roman" w:hAnsi="Calibri" w:cs="Calibri"/>
+          <w:color w:val="333333"/>
+          <w:sz w:val="27"/>
+          <w:szCs w:val="27"/>
+          <w:lang w:eastAsia="en-IN"/>
+        </w:rPr>
+        <w:t xml:space="preserve">‌ </w:t>
+      </w:r>
+      <w:proofErr w:type="spellStart"/>
+      <w:r>
+        <w:rPr>
+          <w:rFonts w:ascii="Nirmala UI" w:eastAsia="Times New Roman" w:hAnsi="Nirmala UI" w:cs="Nirmala UI"/>
+          <w:color w:val="333333"/>
+          <w:sz w:val="27"/>
+          <w:szCs w:val="27"/>
+          <w:lang w:eastAsia="en-IN"/>
+        </w:rPr>
+        <w:t>ఆమోదం</w:t>
+      </w:r>
+      <w:proofErr w:type="spellEnd"/>
+      <w:r>
+        <w:rPr>
+          <w:rFonts w:ascii="Calibri" w:eastAsia="Times New Roman" w:hAnsi="Calibri" w:cs="Calibri"/>
+          <w:color w:val="333333"/>
+          <w:sz w:val="27"/>
+          <w:szCs w:val="27"/>
+          <w:lang w:eastAsia="en-IN"/>
+        </w:rPr>
+        <w:br/>
+      </w:r>
+      <w:r>
+        <w:rPr>
+          <w:rFonts w:ascii="Arial" w:eastAsia="Times New Roman" w:hAnsi="Arial" w:cs="Arial"/>
+          <w:color w:val="2C3E50"/>
+          <w:sz w:val="27"/>
+          <w:szCs w:val="27"/>
+          <w:lang w:eastAsia="en-IN"/>
+        </w:rPr>
+        <w:t>►</w:t>
+      </w:r>
+      <w:proofErr w:type="spellStart"/>
+      <w:r>
+        <w:rPr>
+          <w:rFonts w:ascii="Nirmala UI" w:eastAsia="Times New Roman" w:hAnsi="Nirmala UI" w:cs="Nirmala UI"/>
+          <w:color w:val="333333"/>
+          <w:sz w:val="27"/>
+          <w:szCs w:val="27"/>
+          <w:lang w:eastAsia="en-IN"/>
+        </w:rPr>
+        <w:t>కొత్తగా</w:t>
+      </w:r>
+      <w:proofErr w:type="spellEnd"/>
+      <w:r>
+        <w:rPr>
+          <w:rFonts w:ascii="Calibri" w:eastAsia="Times New Roman" w:hAnsi="Calibri" w:cs="Calibri"/>
+          <w:color w:val="333333"/>
+          <w:sz w:val="27"/>
+          <w:szCs w:val="27"/>
+          <w:lang w:eastAsia="en-IN"/>
+        </w:rPr>
+        <w:t xml:space="preserve"> </w:t>
+      </w:r>
+      <w:proofErr w:type="spellStart"/>
+      <w:r>
+        <w:rPr>
+          <w:rFonts w:ascii="Nirmala UI" w:eastAsia="Times New Roman" w:hAnsi="Nirmala UI" w:cs="Nirmala UI"/>
+          <w:color w:val="333333"/>
+          <w:sz w:val="27"/>
+          <w:szCs w:val="27"/>
+          <w:lang w:eastAsia="en-IN"/>
+        </w:rPr>
+        <w:t>జైన్</w:t>
+      </w:r>
+      <w:proofErr w:type="spellEnd"/>
+      <w:r>
+        <w:rPr>
+          <w:rFonts w:ascii="Calibri" w:eastAsia="Times New Roman" w:hAnsi="Calibri" w:cs="Calibri"/>
+          <w:color w:val="333333"/>
+          <w:sz w:val="27"/>
+          <w:szCs w:val="27"/>
+          <w:lang w:eastAsia="en-IN"/>
+        </w:rPr>
+        <w:t xml:space="preserve">‌ </w:t>
+      </w:r>
+      <w:proofErr w:type="spellStart"/>
+      <w:r>
+        <w:rPr>
+          <w:rFonts w:ascii="Nirmala UI" w:eastAsia="Times New Roman" w:hAnsi="Nirmala UI" w:cs="Nirmala UI"/>
+          <w:color w:val="333333"/>
+          <w:sz w:val="27"/>
+          <w:szCs w:val="27"/>
+          <w:lang w:eastAsia="en-IN"/>
+        </w:rPr>
+        <w:t>కార్పొరేషన్</w:t>
+      </w:r>
+      <w:proofErr w:type="spellEnd"/>
+      <w:r>
+        <w:rPr>
+          <w:rFonts w:ascii="Calibri" w:eastAsia="Times New Roman" w:hAnsi="Calibri" w:cs="Calibri"/>
+          <w:color w:val="333333"/>
+          <w:sz w:val="27"/>
+          <w:szCs w:val="27"/>
+          <w:lang w:eastAsia="en-IN"/>
+        </w:rPr>
+        <w:t xml:space="preserve">‌, </w:t>
+      </w:r>
+      <w:proofErr w:type="spellStart"/>
+      <w:r>
+        <w:rPr>
+          <w:rFonts w:ascii="Nirmala UI" w:eastAsia="Times New Roman" w:hAnsi="Nirmala UI" w:cs="Nirmala UI"/>
+          <w:color w:val="333333"/>
+          <w:sz w:val="27"/>
+          <w:szCs w:val="27"/>
+          <w:lang w:eastAsia="en-IN"/>
+        </w:rPr>
+        <w:t>సిక్కు</w:t>
+      </w:r>
+      <w:proofErr w:type="spellEnd"/>
+      <w:r>
+        <w:rPr>
+          <w:rFonts w:ascii="Calibri" w:eastAsia="Times New Roman" w:hAnsi="Calibri" w:cs="Calibri"/>
+          <w:color w:val="333333"/>
+          <w:sz w:val="27"/>
+          <w:szCs w:val="27"/>
+          <w:lang w:eastAsia="en-IN"/>
+        </w:rPr>
+        <w:t xml:space="preserve"> </w:t>
+      </w:r>
+      <w:proofErr w:type="spellStart"/>
+      <w:r>
+        <w:rPr>
+          <w:rFonts w:ascii="Nirmala UI" w:eastAsia="Times New Roman" w:hAnsi="Nirmala UI" w:cs="Nirmala UI"/>
+          <w:color w:val="333333"/>
+          <w:sz w:val="27"/>
+          <w:szCs w:val="27"/>
+          <w:lang w:eastAsia="en-IN"/>
+        </w:rPr>
+        <w:t>కార్పొరేషన్</w:t>
+      </w:r>
+      <w:proofErr w:type="spellEnd"/>
+      <w:r>
+        <w:rPr>
+          <w:rFonts w:ascii="Calibri" w:eastAsia="Times New Roman" w:hAnsi="Calibri" w:cs="Calibri"/>
+          <w:color w:val="333333"/>
+          <w:sz w:val="27"/>
+          <w:szCs w:val="27"/>
+          <w:lang w:eastAsia="en-IN"/>
+        </w:rPr>
+        <w:t xml:space="preserve">‌ </w:t>
+      </w:r>
+      <w:proofErr w:type="spellStart"/>
+      <w:r>
+        <w:rPr>
+          <w:rFonts w:ascii="Nirmala UI" w:eastAsia="Times New Roman" w:hAnsi="Nirmala UI" w:cs="Nirmala UI"/>
+          <w:color w:val="333333"/>
+          <w:sz w:val="27"/>
+          <w:szCs w:val="27"/>
+          <w:lang w:eastAsia="en-IN"/>
+        </w:rPr>
+        <w:t>ఏర్పాటుకు</w:t>
+      </w:r>
+      <w:proofErr w:type="spellEnd"/>
+      <w:r>
+        <w:rPr>
+          <w:rFonts w:ascii="Calibri" w:eastAsia="Times New Roman" w:hAnsi="Calibri" w:cs="Calibri"/>
+          <w:color w:val="333333"/>
+          <w:sz w:val="27"/>
+          <w:szCs w:val="27"/>
+          <w:lang w:eastAsia="en-IN"/>
+        </w:rPr>
+        <w:t xml:space="preserve"> </w:t>
+      </w:r>
+      <w:proofErr w:type="spellStart"/>
+      <w:r>
+        <w:rPr>
+          <w:rFonts w:ascii="Nirmala UI" w:eastAsia="Times New Roman" w:hAnsi="Nirmala UI" w:cs="Nirmala UI"/>
+          <w:color w:val="333333"/>
+          <w:sz w:val="27"/>
+          <w:szCs w:val="27"/>
+          <w:lang w:eastAsia="en-IN"/>
+        </w:rPr>
+        <w:t>ఆమోదం</w:t>
+      </w:r>
+      <w:proofErr w:type="spellEnd"/>
+      <w:r>
+        <w:rPr>
+          <w:rFonts w:ascii="Calibri" w:eastAsia="Times New Roman" w:hAnsi="Calibri" w:cs="Calibri"/>
+          <w:color w:val="333333"/>
+          <w:sz w:val="27"/>
+          <w:szCs w:val="27"/>
+          <w:lang w:eastAsia="en-IN"/>
+        </w:rPr>
+        <w:br/>
+      </w:r>
+      <w:r>
+        <w:rPr>
+          <w:rFonts w:ascii="Arial" w:eastAsia="Times New Roman" w:hAnsi="Arial" w:cs="Arial"/>
+          <w:color w:val="2C3E50"/>
+          <w:sz w:val="27"/>
+          <w:szCs w:val="27"/>
+          <w:lang w:eastAsia="en-IN"/>
+        </w:rPr>
+        <w:t>►</w:t>
+      </w:r>
+      <w:proofErr w:type="spellStart"/>
+      <w:r>
+        <w:rPr>
+          <w:rFonts w:ascii="Nirmala UI" w:eastAsia="Times New Roman" w:hAnsi="Nirmala UI" w:cs="Nirmala UI"/>
+          <w:color w:val="333333"/>
+          <w:sz w:val="27"/>
+          <w:szCs w:val="27"/>
+          <w:lang w:eastAsia="en-IN"/>
+        </w:rPr>
+        <w:t>వైద్య</w:t>
+      </w:r>
+      <w:proofErr w:type="spellEnd"/>
+      <w:r>
+        <w:rPr>
+          <w:rFonts w:ascii="Calibri" w:eastAsia="Times New Roman" w:hAnsi="Calibri" w:cs="Calibri"/>
+          <w:color w:val="333333"/>
+          <w:sz w:val="27"/>
+          <w:szCs w:val="27"/>
+          <w:lang w:eastAsia="en-IN"/>
+        </w:rPr>
+        <w:t xml:space="preserve">, </w:t>
+      </w:r>
+      <w:proofErr w:type="spellStart"/>
+      <w:r>
+        <w:rPr>
+          <w:rFonts w:ascii="Nirmala UI" w:eastAsia="Times New Roman" w:hAnsi="Nirmala UI" w:cs="Nirmala UI"/>
+          <w:color w:val="333333"/>
+          <w:sz w:val="27"/>
+          <w:szCs w:val="27"/>
+          <w:lang w:eastAsia="en-IN"/>
+        </w:rPr>
+        <w:t>ఆరోగ్యశాఖలో</w:t>
+      </w:r>
+      <w:proofErr w:type="spellEnd"/>
+      <w:r>
+        <w:rPr>
+          <w:rFonts w:ascii="Calibri" w:eastAsia="Times New Roman" w:hAnsi="Calibri" w:cs="Calibri"/>
+          <w:color w:val="333333"/>
+          <w:sz w:val="27"/>
+          <w:szCs w:val="27"/>
+          <w:lang w:eastAsia="en-IN"/>
+        </w:rPr>
+        <w:t xml:space="preserve"> </w:t>
+      </w:r>
+      <w:proofErr w:type="spellStart"/>
+      <w:r>
+        <w:rPr>
+          <w:rFonts w:ascii="Nirmala UI" w:eastAsia="Times New Roman" w:hAnsi="Nirmala UI" w:cs="Nirmala UI"/>
+          <w:color w:val="333333"/>
+          <w:sz w:val="27"/>
+          <w:szCs w:val="27"/>
+          <w:lang w:eastAsia="en-IN"/>
+        </w:rPr>
+        <w:t>భారీగా</w:t>
+      </w:r>
+      <w:proofErr w:type="spellEnd"/>
+      <w:r>
+        <w:rPr>
+          <w:rFonts w:ascii="Calibri" w:eastAsia="Times New Roman" w:hAnsi="Calibri" w:cs="Calibri"/>
+          <w:color w:val="333333"/>
+          <w:sz w:val="27"/>
+          <w:szCs w:val="27"/>
+          <w:lang w:eastAsia="en-IN"/>
+        </w:rPr>
+        <w:t xml:space="preserve"> </w:t>
+      </w:r>
+      <w:proofErr w:type="spellStart"/>
+      <w:r>
+        <w:rPr>
+          <w:rFonts w:ascii="Nirmala UI" w:eastAsia="Times New Roman" w:hAnsi="Nirmala UI" w:cs="Nirmala UI"/>
+          <w:color w:val="333333"/>
+          <w:sz w:val="27"/>
+          <w:szCs w:val="27"/>
+          <w:lang w:eastAsia="en-IN"/>
+        </w:rPr>
+        <w:t>ఉద్యోగాల</w:t>
+      </w:r>
+      <w:proofErr w:type="spellEnd"/>
+      <w:r>
+        <w:rPr>
+          <w:rFonts w:ascii="Calibri" w:eastAsia="Times New Roman" w:hAnsi="Calibri" w:cs="Calibri"/>
+          <w:color w:val="333333"/>
+          <w:sz w:val="27"/>
+          <w:szCs w:val="27"/>
+          <w:lang w:eastAsia="en-IN"/>
+        </w:rPr>
+        <w:t xml:space="preserve"> </w:t>
+      </w:r>
+      <w:proofErr w:type="spellStart"/>
+      <w:r>
+        <w:rPr>
+          <w:rFonts w:ascii="Nirmala UI" w:eastAsia="Times New Roman" w:hAnsi="Nirmala UI" w:cs="Nirmala UI"/>
+          <w:color w:val="333333"/>
+          <w:sz w:val="27"/>
+          <w:szCs w:val="27"/>
+          <w:lang w:eastAsia="en-IN"/>
+        </w:rPr>
+        <w:t>భర్తీకి</w:t>
+      </w:r>
+      <w:proofErr w:type="spellEnd"/>
+      <w:r>
+        <w:rPr>
+          <w:rFonts w:ascii="Calibri" w:eastAsia="Times New Roman" w:hAnsi="Calibri" w:cs="Calibri"/>
+          <w:color w:val="333333"/>
+          <w:sz w:val="27"/>
+          <w:szCs w:val="27"/>
+          <w:lang w:eastAsia="en-IN"/>
+        </w:rPr>
+        <w:t xml:space="preserve"> </w:t>
+      </w:r>
+      <w:proofErr w:type="spellStart"/>
+      <w:r>
+        <w:rPr>
+          <w:rFonts w:ascii="Nirmala UI" w:eastAsia="Times New Roman" w:hAnsi="Nirmala UI" w:cs="Nirmala UI"/>
+          <w:color w:val="333333"/>
+          <w:sz w:val="27"/>
+          <w:szCs w:val="27"/>
+          <w:lang w:eastAsia="en-IN"/>
+        </w:rPr>
+        <w:t>కేబినెట్</w:t>
+      </w:r>
+      <w:proofErr w:type="spellEnd"/>
+      <w:r>
+        <w:rPr>
+          <w:rFonts w:ascii="Calibri" w:eastAsia="Times New Roman" w:hAnsi="Calibri" w:cs="Calibri"/>
+          <w:color w:val="333333"/>
+          <w:sz w:val="27"/>
+          <w:szCs w:val="27"/>
+          <w:lang w:eastAsia="en-IN"/>
+        </w:rPr>
+        <w:t xml:space="preserve">‌ </w:t>
+      </w:r>
+      <w:proofErr w:type="spellStart"/>
+      <w:r>
+        <w:rPr>
+          <w:rFonts w:ascii="Nirmala UI" w:eastAsia="Times New Roman" w:hAnsi="Nirmala UI" w:cs="Nirmala UI"/>
+          <w:color w:val="333333"/>
+          <w:sz w:val="27"/>
+          <w:szCs w:val="27"/>
+          <w:lang w:eastAsia="en-IN"/>
+        </w:rPr>
+        <w:t>ఆమోదం</w:t>
+      </w:r>
+      <w:proofErr w:type="spellEnd"/>
+      <w:r>
+        <w:rPr>
+          <w:rFonts w:ascii="Calibri" w:eastAsia="Times New Roman" w:hAnsi="Calibri" w:cs="Calibri"/>
+          <w:color w:val="333333"/>
+          <w:sz w:val="27"/>
+          <w:szCs w:val="27"/>
+          <w:lang w:eastAsia="en-IN"/>
+        </w:rPr>
+        <w:br/>
+      </w:r>
+      <w:r>
+        <w:rPr>
+          <w:rFonts w:ascii="Arial" w:eastAsia="Times New Roman" w:hAnsi="Arial" w:cs="Arial"/>
+          <w:color w:val="2C3E50"/>
+          <w:sz w:val="27"/>
+          <w:szCs w:val="27"/>
+          <w:lang w:eastAsia="en-IN"/>
+        </w:rPr>
+        <w:t>►</w:t>
+      </w:r>
+      <w:proofErr w:type="spellStart"/>
+      <w:r>
+        <w:rPr>
+          <w:rFonts w:ascii="Nirmala UI" w:eastAsia="Times New Roman" w:hAnsi="Nirmala UI" w:cs="Nirmala UI"/>
+          <w:color w:val="333333"/>
+          <w:sz w:val="27"/>
+          <w:szCs w:val="27"/>
+          <w:lang w:eastAsia="en-IN"/>
+        </w:rPr>
+        <w:t>రాష్ట్రంలో</w:t>
+      </w:r>
+      <w:proofErr w:type="spellEnd"/>
+      <w:r>
+        <w:rPr>
+          <w:rFonts w:ascii="Calibri" w:eastAsia="Times New Roman" w:hAnsi="Calibri" w:cs="Calibri"/>
+          <w:color w:val="333333"/>
+          <w:sz w:val="27"/>
+          <w:szCs w:val="27"/>
+          <w:lang w:eastAsia="en-IN"/>
+        </w:rPr>
+        <w:t xml:space="preserve"> 5</w:t>
+      </w:r>
+      <w:r>
+        <w:rPr>
+          <w:rFonts w:ascii="Nirmala UI" w:eastAsia="Times New Roman" w:hAnsi="Nirmala UI" w:cs="Nirmala UI"/>
+          <w:color w:val="333333"/>
+          <w:sz w:val="27"/>
+          <w:szCs w:val="27"/>
+          <w:lang w:eastAsia="en-IN"/>
+        </w:rPr>
+        <w:t>చోట్ల</w:t>
+      </w:r>
+      <w:r>
+        <w:rPr>
+          <w:rFonts w:ascii="Calibri" w:eastAsia="Times New Roman" w:hAnsi="Calibri" w:cs="Calibri"/>
+          <w:color w:val="333333"/>
+          <w:sz w:val="27"/>
+          <w:szCs w:val="27"/>
+          <w:lang w:eastAsia="en-IN"/>
+        </w:rPr>
+        <w:t xml:space="preserve"> </w:t>
+      </w:r>
+      <w:proofErr w:type="spellStart"/>
+      <w:r>
+        <w:rPr>
+          <w:rFonts w:ascii="Nirmala UI" w:eastAsia="Times New Roman" w:hAnsi="Nirmala UI" w:cs="Nirmala UI"/>
+          <w:color w:val="333333"/>
+          <w:sz w:val="27"/>
+          <w:szCs w:val="27"/>
+          <w:lang w:eastAsia="en-IN"/>
+        </w:rPr>
+        <w:t>సెవన్</w:t>
+      </w:r>
+      <w:proofErr w:type="spellEnd"/>
+      <w:r>
+        <w:rPr>
+          <w:rFonts w:ascii="Calibri" w:eastAsia="Times New Roman" w:hAnsi="Calibri" w:cs="Calibri"/>
+          <w:color w:val="333333"/>
+          <w:sz w:val="27"/>
+          <w:szCs w:val="27"/>
+          <w:lang w:eastAsia="en-IN"/>
+        </w:rPr>
+        <w:t xml:space="preserve">‌ </w:t>
+      </w:r>
+      <w:proofErr w:type="spellStart"/>
+      <w:r>
+        <w:rPr>
+          <w:rFonts w:ascii="Nirmala UI" w:eastAsia="Times New Roman" w:hAnsi="Nirmala UI" w:cs="Nirmala UI"/>
+          <w:color w:val="333333"/>
+          <w:sz w:val="27"/>
+          <w:szCs w:val="27"/>
+          <w:lang w:eastAsia="en-IN"/>
+        </w:rPr>
+        <w:t>స్టార్</w:t>
+      </w:r>
+      <w:proofErr w:type="spellEnd"/>
+      <w:r>
+        <w:rPr>
+          <w:rFonts w:ascii="Calibri" w:eastAsia="Times New Roman" w:hAnsi="Calibri" w:cs="Calibri"/>
+          <w:color w:val="333333"/>
+          <w:sz w:val="27"/>
+          <w:szCs w:val="27"/>
+          <w:lang w:eastAsia="en-IN"/>
+        </w:rPr>
+        <w:t xml:space="preserve">‌ </w:t>
+      </w:r>
+      <w:proofErr w:type="spellStart"/>
+      <w:r>
+        <w:rPr>
+          <w:rFonts w:ascii="Nirmala UI" w:eastAsia="Times New Roman" w:hAnsi="Nirmala UI" w:cs="Nirmala UI"/>
+          <w:color w:val="333333"/>
+          <w:sz w:val="27"/>
+          <w:szCs w:val="27"/>
+          <w:lang w:eastAsia="en-IN"/>
+        </w:rPr>
+        <w:t>పర్యాటక</w:t>
+      </w:r>
+      <w:proofErr w:type="spellEnd"/>
+      <w:r>
+        <w:rPr>
+          <w:rFonts w:ascii="Calibri" w:eastAsia="Times New Roman" w:hAnsi="Calibri" w:cs="Calibri"/>
+          <w:color w:val="333333"/>
+          <w:sz w:val="27"/>
+          <w:szCs w:val="27"/>
+          <w:lang w:eastAsia="en-IN"/>
+        </w:rPr>
+        <w:t xml:space="preserve"> </w:t>
+      </w:r>
+      <w:proofErr w:type="spellStart"/>
+      <w:r>
+        <w:rPr>
+          <w:rFonts w:ascii="Nirmala UI" w:eastAsia="Times New Roman" w:hAnsi="Nirmala UI" w:cs="Nirmala UI"/>
+          <w:color w:val="333333"/>
+          <w:sz w:val="27"/>
+          <w:szCs w:val="27"/>
+          <w:lang w:eastAsia="en-IN"/>
+        </w:rPr>
+        <w:t>రిసార్ట్</w:t>
+      </w:r>
+      <w:r>
+        <w:rPr>
+          <w:rFonts w:ascii="Calibri" w:eastAsia="Times New Roman" w:hAnsi="Calibri" w:cs="Calibri"/>
+          <w:color w:val="333333"/>
+          <w:sz w:val="27"/>
+          <w:szCs w:val="27"/>
+          <w:lang w:eastAsia="en-IN"/>
+        </w:rPr>
+        <w:t>‌</w:t>
+      </w:r>
+      <w:r>
+        <w:rPr>
+          <w:rFonts w:ascii="Nirmala UI" w:eastAsia="Times New Roman" w:hAnsi="Nirmala UI" w:cs="Nirmala UI"/>
+          <w:color w:val="333333"/>
+          <w:sz w:val="27"/>
+          <w:szCs w:val="27"/>
+          <w:lang w:eastAsia="en-IN"/>
+        </w:rPr>
+        <w:t>ల</w:t>
+      </w:r>
+      <w:proofErr w:type="spellEnd"/>
+      <w:r>
+        <w:rPr>
+          <w:rFonts w:ascii="Calibri" w:eastAsia="Times New Roman" w:hAnsi="Calibri" w:cs="Calibri"/>
+          <w:color w:val="333333"/>
+          <w:sz w:val="27"/>
+          <w:szCs w:val="27"/>
+          <w:lang w:eastAsia="en-IN"/>
+        </w:rPr>
+        <w:t xml:space="preserve"> </w:t>
+      </w:r>
+      <w:proofErr w:type="spellStart"/>
+      <w:r>
+        <w:rPr>
+          <w:rFonts w:ascii="Nirmala UI" w:eastAsia="Times New Roman" w:hAnsi="Nirmala UI" w:cs="Nirmala UI"/>
+          <w:color w:val="333333"/>
+          <w:sz w:val="27"/>
+          <w:szCs w:val="27"/>
+          <w:lang w:eastAsia="en-IN"/>
+        </w:rPr>
+        <w:t>ఏర్పాటు</w:t>
+      </w:r>
+      <w:proofErr w:type="spellEnd"/>
+      <w:r>
+        <w:rPr>
+          <w:rFonts w:ascii="Calibri" w:eastAsia="Times New Roman" w:hAnsi="Calibri" w:cs="Calibri"/>
+          <w:color w:val="333333"/>
+          <w:sz w:val="27"/>
+          <w:szCs w:val="27"/>
+          <w:lang w:eastAsia="en-IN"/>
+        </w:rPr>
+        <w:t xml:space="preserve"> </w:t>
+      </w:r>
+      <w:proofErr w:type="spellStart"/>
+      <w:r>
+        <w:rPr>
+          <w:rFonts w:ascii="Nirmala UI" w:eastAsia="Times New Roman" w:hAnsi="Nirmala UI" w:cs="Nirmala UI"/>
+          <w:color w:val="333333"/>
+          <w:sz w:val="27"/>
+          <w:szCs w:val="27"/>
+          <w:lang w:eastAsia="en-IN"/>
+        </w:rPr>
+        <w:t>కోసం</w:t>
+      </w:r>
+      <w:proofErr w:type="spellEnd"/>
+      <w:r>
+        <w:rPr>
+          <w:rFonts w:ascii="Calibri" w:eastAsia="Times New Roman" w:hAnsi="Calibri" w:cs="Calibri"/>
+          <w:color w:val="333333"/>
+          <w:sz w:val="27"/>
+          <w:szCs w:val="27"/>
+          <w:lang w:eastAsia="en-IN"/>
+        </w:rPr>
+        <w:t xml:space="preserve"> </w:t>
+      </w:r>
+      <w:proofErr w:type="spellStart"/>
+      <w:r>
+        <w:rPr>
+          <w:rFonts w:ascii="Nirmala UI" w:eastAsia="Times New Roman" w:hAnsi="Nirmala UI" w:cs="Nirmala UI"/>
+          <w:color w:val="333333"/>
+          <w:sz w:val="27"/>
+          <w:szCs w:val="27"/>
+          <w:lang w:eastAsia="en-IN"/>
+        </w:rPr>
+        <w:t>భూముల</w:t>
+      </w:r>
+      <w:proofErr w:type="spellEnd"/>
+      <w:r>
+        <w:rPr>
+          <w:rFonts w:ascii="Calibri" w:eastAsia="Times New Roman" w:hAnsi="Calibri" w:cs="Calibri"/>
+          <w:color w:val="333333"/>
+          <w:sz w:val="27"/>
+          <w:szCs w:val="27"/>
+          <w:lang w:eastAsia="en-IN"/>
+        </w:rPr>
+        <w:t xml:space="preserve"> </w:t>
+      </w:r>
+      <w:proofErr w:type="spellStart"/>
+      <w:r>
+        <w:rPr>
+          <w:rFonts w:ascii="Nirmala UI" w:eastAsia="Times New Roman" w:hAnsi="Nirmala UI" w:cs="Nirmala UI"/>
+          <w:color w:val="333333"/>
+          <w:sz w:val="27"/>
+          <w:szCs w:val="27"/>
+          <w:lang w:eastAsia="en-IN"/>
+        </w:rPr>
+        <w:t>కేటాయింపునకు</w:t>
+      </w:r>
+      <w:proofErr w:type="spellEnd"/>
+      <w:r>
+        <w:rPr>
+          <w:rFonts w:ascii="Calibri" w:eastAsia="Times New Roman" w:hAnsi="Calibri" w:cs="Calibri"/>
+          <w:color w:val="333333"/>
+          <w:sz w:val="27"/>
+          <w:szCs w:val="27"/>
+          <w:lang w:eastAsia="en-IN"/>
+        </w:rPr>
+        <w:t xml:space="preserve"> </w:t>
+      </w:r>
+      <w:proofErr w:type="spellStart"/>
+      <w:r>
+        <w:rPr>
+          <w:rFonts w:ascii="Nirmala UI" w:eastAsia="Times New Roman" w:hAnsi="Nirmala UI" w:cs="Nirmala UI"/>
+          <w:color w:val="333333"/>
+          <w:sz w:val="27"/>
+          <w:szCs w:val="27"/>
+          <w:lang w:eastAsia="en-IN"/>
+        </w:rPr>
+        <w:t>కేబినెట్</w:t>
+      </w:r>
+      <w:proofErr w:type="spellEnd"/>
+      <w:r>
+        <w:rPr>
+          <w:rFonts w:ascii="Calibri" w:eastAsia="Times New Roman" w:hAnsi="Calibri" w:cs="Calibri"/>
+          <w:color w:val="333333"/>
+          <w:sz w:val="27"/>
+          <w:szCs w:val="27"/>
+          <w:lang w:eastAsia="en-IN"/>
+        </w:rPr>
+        <w:t xml:space="preserve">‌ </w:t>
+      </w:r>
+      <w:proofErr w:type="spellStart"/>
+      <w:r>
+        <w:rPr>
+          <w:rFonts w:ascii="Nirmala UI" w:eastAsia="Times New Roman" w:hAnsi="Nirmala UI" w:cs="Nirmala UI"/>
+          <w:color w:val="333333"/>
+          <w:sz w:val="27"/>
+          <w:szCs w:val="27"/>
+          <w:lang w:eastAsia="en-IN"/>
+        </w:rPr>
+        <w:t>ఆమోదం</w:t>
+      </w:r>
+      <w:proofErr w:type="spellEnd"/>
+      <w:r>
+        <w:rPr>
+          <w:rFonts w:ascii="Calibri" w:eastAsia="Times New Roman" w:hAnsi="Calibri" w:cs="Calibri"/>
+          <w:color w:val="333333"/>
+          <w:sz w:val="27"/>
+          <w:szCs w:val="27"/>
+          <w:lang w:eastAsia="en-IN"/>
+        </w:rPr>
+        <w:br/>
+      </w:r>
+      <w:r>
+        <w:rPr>
+          <w:rFonts w:ascii="Arial" w:eastAsia="Times New Roman" w:hAnsi="Arial" w:cs="Arial"/>
+          <w:color w:val="2C3E50"/>
+          <w:sz w:val="27"/>
+          <w:szCs w:val="27"/>
+          <w:lang w:eastAsia="en-IN"/>
+        </w:rPr>
+        <w:t>►</w:t>
+      </w:r>
+      <w:proofErr w:type="spellStart"/>
+      <w:r>
+        <w:rPr>
+          <w:rFonts w:ascii="Nirmala UI" w:eastAsia="Times New Roman" w:hAnsi="Nirmala UI" w:cs="Nirmala UI"/>
+          <w:color w:val="333333"/>
+          <w:sz w:val="27"/>
+          <w:szCs w:val="27"/>
+          <w:lang w:eastAsia="en-IN"/>
+        </w:rPr>
+        <w:t>పీపీపీ</w:t>
+      </w:r>
+      <w:proofErr w:type="spellEnd"/>
+      <w:r>
+        <w:rPr>
+          <w:rFonts w:ascii="Calibri" w:eastAsia="Times New Roman" w:hAnsi="Calibri" w:cs="Calibri"/>
+          <w:color w:val="333333"/>
+          <w:sz w:val="27"/>
+          <w:szCs w:val="27"/>
+          <w:lang w:eastAsia="en-IN"/>
+        </w:rPr>
+        <w:t xml:space="preserve"> </w:t>
+      </w:r>
+      <w:proofErr w:type="spellStart"/>
+      <w:r>
+        <w:rPr>
+          <w:rFonts w:ascii="Nirmala UI" w:eastAsia="Times New Roman" w:hAnsi="Nirmala UI" w:cs="Nirmala UI"/>
+          <w:color w:val="333333"/>
+          <w:sz w:val="27"/>
+          <w:szCs w:val="27"/>
+          <w:lang w:eastAsia="en-IN"/>
+        </w:rPr>
+        <w:t>విధానంలో</w:t>
+      </w:r>
+      <w:proofErr w:type="spellEnd"/>
+      <w:r>
+        <w:rPr>
+          <w:rFonts w:ascii="Calibri" w:eastAsia="Times New Roman" w:hAnsi="Calibri" w:cs="Calibri"/>
+          <w:color w:val="333333"/>
+          <w:sz w:val="27"/>
+          <w:szCs w:val="27"/>
+          <w:lang w:eastAsia="en-IN"/>
+        </w:rPr>
+        <w:t xml:space="preserve"> </w:t>
+      </w:r>
+      <w:proofErr w:type="spellStart"/>
+      <w:r>
+        <w:rPr>
+          <w:rFonts w:ascii="Nirmala UI" w:eastAsia="Times New Roman" w:hAnsi="Nirmala UI" w:cs="Nirmala UI"/>
+          <w:color w:val="333333"/>
+          <w:sz w:val="27"/>
+          <w:szCs w:val="27"/>
+          <w:lang w:eastAsia="en-IN"/>
+        </w:rPr>
+        <w:t>శిల్పారామం</w:t>
+      </w:r>
+      <w:proofErr w:type="spellEnd"/>
+      <w:r>
+        <w:rPr>
+          <w:rFonts w:ascii="Calibri" w:eastAsia="Times New Roman" w:hAnsi="Calibri" w:cs="Calibri"/>
+          <w:color w:val="333333"/>
+          <w:sz w:val="27"/>
+          <w:szCs w:val="27"/>
+          <w:lang w:eastAsia="en-IN"/>
+        </w:rPr>
+        <w:t xml:space="preserve"> </w:t>
+      </w:r>
+      <w:proofErr w:type="spellStart"/>
+      <w:r>
+        <w:rPr>
+          <w:rFonts w:ascii="Nirmala UI" w:eastAsia="Times New Roman" w:hAnsi="Nirmala UI" w:cs="Nirmala UI"/>
+          <w:color w:val="333333"/>
+          <w:sz w:val="27"/>
+          <w:szCs w:val="27"/>
+          <w:lang w:eastAsia="en-IN"/>
+        </w:rPr>
+        <w:t>అభివృద్ధికి</w:t>
+      </w:r>
+      <w:proofErr w:type="spellEnd"/>
+      <w:r>
+        <w:rPr>
+          <w:rFonts w:ascii="Calibri" w:eastAsia="Times New Roman" w:hAnsi="Calibri" w:cs="Calibri"/>
+          <w:color w:val="333333"/>
+          <w:sz w:val="27"/>
+          <w:szCs w:val="27"/>
+          <w:lang w:eastAsia="en-IN"/>
+        </w:rPr>
+        <w:t xml:space="preserve"> </w:t>
+      </w:r>
+      <w:proofErr w:type="spellStart"/>
+      <w:r>
+        <w:rPr>
+          <w:rFonts w:ascii="Nirmala UI" w:eastAsia="Times New Roman" w:hAnsi="Nirmala UI" w:cs="Nirmala UI"/>
+          <w:color w:val="333333"/>
+          <w:sz w:val="27"/>
+          <w:szCs w:val="27"/>
+          <w:lang w:eastAsia="en-IN"/>
+        </w:rPr>
+        <w:t>కేబినెట్</w:t>
+      </w:r>
+      <w:proofErr w:type="spellEnd"/>
+      <w:r>
+        <w:rPr>
+          <w:rFonts w:ascii="Calibri" w:eastAsia="Times New Roman" w:hAnsi="Calibri" w:cs="Calibri"/>
+          <w:color w:val="333333"/>
+          <w:sz w:val="27"/>
+          <w:szCs w:val="27"/>
+          <w:lang w:eastAsia="en-IN"/>
+        </w:rPr>
+        <w:t xml:space="preserve">‌ </w:t>
+      </w:r>
+      <w:proofErr w:type="spellStart"/>
+      <w:r>
+        <w:rPr>
+          <w:rFonts w:ascii="Nirmala UI" w:eastAsia="Times New Roman" w:hAnsi="Nirmala UI" w:cs="Nirmala UI"/>
+          <w:color w:val="333333"/>
+          <w:sz w:val="27"/>
+          <w:szCs w:val="27"/>
+          <w:lang w:eastAsia="en-IN"/>
+        </w:rPr>
+        <w:t>ఆమోదం</w:t>
+      </w:r>
+      <w:proofErr w:type="spellEnd"/>
+      <w:r>
+        <w:rPr>
+          <w:rFonts w:ascii="Calibri" w:eastAsia="Times New Roman" w:hAnsi="Calibri" w:cs="Calibri"/>
+          <w:color w:val="333333"/>
+          <w:sz w:val="27"/>
+          <w:szCs w:val="27"/>
+          <w:lang w:eastAsia="en-IN"/>
+        </w:rPr>
+        <w:br/>
+      </w:r>
+      <w:r>
+        <w:rPr>
+          <w:rFonts w:ascii="Arial" w:eastAsia="Times New Roman" w:hAnsi="Arial" w:cs="Arial"/>
+          <w:color w:val="2C3E50"/>
+          <w:sz w:val="27"/>
+          <w:szCs w:val="27"/>
+          <w:lang w:eastAsia="en-IN"/>
+        </w:rPr>
+        <w:t>►</w:t>
+      </w:r>
+      <w:proofErr w:type="spellStart"/>
+      <w:r>
+        <w:rPr>
+          <w:rFonts w:ascii="Nirmala UI" w:eastAsia="Times New Roman" w:hAnsi="Nirmala UI" w:cs="Nirmala UI"/>
+          <w:color w:val="333333"/>
+          <w:sz w:val="27"/>
+          <w:szCs w:val="27"/>
+          <w:lang w:eastAsia="en-IN"/>
+        </w:rPr>
+        <w:t>విశాఖలో</w:t>
+      </w:r>
+      <w:proofErr w:type="spellEnd"/>
+      <w:r>
+        <w:rPr>
+          <w:rFonts w:ascii="Calibri" w:eastAsia="Times New Roman" w:hAnsi="Calibri" w:cs="Calibri"/>
+          <w:color w:val="333333"/>
+          <w:sz w:val="27"/>
+          <w:szCs w:val="27"/>
+          <w:lang w:eastAsia="en-IN"/>
+        </w:rPr>
+        <w:t xml:space="preserve"> </w:t>
+      </w:r>
+      <w:proofErr w:type="spellStart"/>
+      <w:r>
+        <w:rPr>
+          <w:rFonts w:ascii="Nirmala UI" w:eastAsia="Times New Roman" w:hAnsi="Nirmala UI" w:cs="Nirmala UI"/>
+          <w:color w:val="333333"/>
+          <w:sz w:val="27"/>
+          <w:szCs w:val="27"/>
+          <w:lang w:eastAsia="en-IN"/>
+        </w:rPr>
+        <w:t>తాజ్</w:t>
+      </w:r>
+      <w:proofErr w:type="spellEnd"/>
+      <w:r>
+        <w:rPr>
+          <w:rFonts w:ascii="Calibri" w:eastAsia="Times New Roman" w:hAnsi="Calibri" w:cs="Calibri"/>
+          <w:color w:val="333333"/>
+          <w:sz w:val="27"/>
+          <w:szCs w:val="27"/>
+          <w:lang w:eastAsia="en-IN"/>
+        </w:rPr>
+        <w:t xml:space="preserve">‌ </w:t>
+      </w:r>
+      <w:proofErr w:type="spellStart"/>
+      <w:r>
+        <w:rPr>
+          <w:rFonts w:ascii="Nirmala UI" w:eastAsia="Times New Roman" w:hAnsi="Nirmala UI" w:cs="Nirmala UI"/>
+          <w:color w:val="333333"/>
+          <w:sz w:val="27"/>
+          <w:szCs w:val="27"/>
+          <w:lang w:eastAsia="en-IN"/>
+        </w:rPr>
+        <w:t>వరుణ్</w:t>
+      </w:r>
+      <w:proofErr w:type="spellEnd"/>
+      <w:r>
+        <w:rPr>
+          <w:rFonts w:ascii="Calibri" w:eastAsia="Times New Roman" w:hAnsi="Calibri" w:cs="Calibri"/>
+          <w:color w:val="333333"/>
+          <w:sz w:val="27"/>
+          <w:szCs w:val="27"/>
+          <w:lang w:eastAsia="en-IN"/>
+        </w:rPr>
+        <w:t xml:space="preserve">‌ </w:t>
+      </w:r>
+      <w:proofErr w:type="spellStart"/>
+      <w:r>
+        <w:rPr>
+          <w:rFonts w:ascii="Nirmala UI" w:eastAsia="Times New Roman" w:hAnsi="Nirmala UI" w:cs="Nirmala UI"/>
+          <w:color w:val="333333"/>
+          <w:sz w:val="27"/>
+          <w:szCs w:val="27"/>
+          <w:lang w:eastAsia="en-IN"/>
+        </w:rPr>
+        <w:t>బీచ్</w:t>
+      </w:r>
+      <w:proofErr w:type="spellEnd"/>
+      <w:r>
+        <w:rPr>
+          <w:rFonts w:ascii="Calibri" w:eastAsia="Times New Roman" w:hAnsi="Calibri" w:cs="Calibri"/>
+          <w:color w:val="333333"/>
+          <w:sz w:val="27"/>
+          <w:szCs w:val="27"/>
+          <w:lang w:eastAsia="en-IN"/>
+        </w:rPr>
+        <w:t xml:space="preserve">‌ </w:t>
+      </w:r>
+      <w:proofErr w:type="spellStart"/>
+      <w:r>
+        <w:rPr>
+          <w:rFonts w:ascii="Nirmala UI" w:eastAsia="Times New Roman" w:hAnsi="Nirmala UI" w:cs="Nirmala UI"/>
+          <w:color w:val="333333"/>
+          <w:sz w:val="27"/>
+          <w:szCs w:val="27"/>
+          <w:lang w:eastAsia="en-IN"/>
+        </w:rPr>
+        <w:t>ప్రాజెక్టుకు</w:t>
+      </w:r>
+      <w:proofErr w:type="spellEnd"/>
+      <w:r>
+        <w:rPr>
+          <w:rFonts w:ascii="Calibri" w:eastAsia="Times New Roman" w:hAnsi="Calibri" w:cs="Calibri"/>
+          <w:color w:val="333333"/>
+          <w:sz w:val="27"/>
+          <w:szCs w:val="27"/>
+          <w:lang w:eastAsia="en-IN"/>
+        </w:rPr>
+        <w:t xml:space="preserve"> </w:t>
+      </w:r>
+      <w:proofErr w:type="spellStart"/>
+      <w:r>
+        <w:rPr>
+          <w:rFonts w:ascii="Nirmala UI" w:eastAsia="Times New Roman" w:hAnsi="Nirmala UI" w:cs="Nirmala UI"/>
+          <w:color w:val="333333"/>
+          <w:sz w:val="27"/>
+          <w:szCs w:val="27"/>
+          <w:lang w:eastAsia="en-IN"/>
+        </w:rPr>
+        <w:t>ఆమోదం</w:t>
+      </w:r>
+      <w:proofErr w:type="spellEnd"/>
+      <w:r>
+        <w:rPr>
+          <w:rFonts w:ascii="Calibri" w:eastAsia="Times New Roman" w:hAnsi="Calibri" w:cs="Calibri"/>
+          <w:color w:val="333333"/>
+          <w:sz w:val="27"/>
+          <w:szCs w:val="27"/>
+          <w:lang w:eastAsia="en-IN"/>
+        </w:rPr>
+        <w:t xml:space="preserve"> </w:t>
+      </w:r>
+      <w:proofErr w:type="spellStart"/>
+      <w:r>
+        <w:rPr>
+          <w:rFonts w:ascii="Nirmala UI" w:eastAsia="Times New Roman" w:hAnsi="Nirmala UI" w:cs="Nirmala UI"/>
+          <w:color w:val="333333"/>
+          <w:sz w:val="27"/>
+          <w:szCs w:val="27"/>
+          <w:lang w:eastAsia="en-IN"/>
+        </w:rPr>
+        <w:t>తెలిపిన</w:t>
+      </w:r>
+      <w:proofErr w:type="spellEnd"/>
+      <w:r>
+        <w:rPr>
+          <w:rFonts w:ascii="Calibri" w:eastAsia="Times New Roman" w:hAnsi="Calibri" w:cs="Calibri"/>
+          <w:color w:val="333333"/>
+          <w:sz w:val="27"/>
+          <w:szCs w:val="27"/>
+          <w:lang w:eastAsia="en-IN"/>
+        </w:rPr>
+        <w:t xml:space="preserve"> </w:t>
+      </w:r>
+      <w:proofErr w:type="spellStart"/>
+      <w:r>
+        <w:rPr>
+          <w:rFonts w:ascii="Nirmala UI" w:eastAsia="Times New Roman" w:hAnsi="Nirmala UI" w:cs="Nirmala UI"/>
+          <w:color w:val="333333"/>
+          <w:sz w:val="27"/>
+          <w:szCs w:val="27"/>
+          <w:lang w:eastAsia="en-IN"/>
+        </w:rPr>
+        <w:t>కేబినెట్</w:t>
+      </w:r>
+      <w:proofErr w:type="spellEnd"/>
+      <w:r>
+        <w:rPr>
+          <w:rFonts w:ascii="Calibri" w:eastAsia="Times New Roman" w:hAnsi="Calibri" w:cs="Calibri"/>
+          <w:color w:val="333333"/>
+          <w:sz w:val="27"/>
+          <w:szCs w:val="27"/>
+          <w:lang w:eastAsia="en-IN"/>
+        </w:rPr>
+        <w:t>‌</w:t>
+      </w:r>
+      <w:r>
+        <w:rPr>
+          <w:rFonts w:ascii="Calibri" w:eastAsia="Times New Roman" w:hAnsi="Calibri" w:cs="Calibri"/>
+          <w:color w:val="333333"/>
+          <w:sz w:val="27"/>
+          <w:szCs w:val="27"/>
+          <w:lang w:eastAsia="en-IN"/>
+        </w:rPr>
+        <w:br/>
+      </w:r>
+      <w:r>
+        <w:rPr>
+          <w:rFonts w:ascii="Arial" w:eastAsia="Times New Roman" w:hAnsi="Arial" w:cs="Arial"/>
+          <w:color w:val="2C3E50"/>
+          <w:sz w:val="27"/>
+          <w:szCs w:val="27"/>
+          <w:lang w:eastAsia="en-IN"/>
+        </w:rPr>
+        <w:t>►</w:t>
+      </w:r>
+      <w:proofErr w:type="spellStart"/>
+      <w:r>
+        <w:rPr>
+          <w:rFonts w:ascii="Nirmala UI" w:eastAsia="Times New Roman" w:hAnsi="Nirmala UI" w:cs="Nirmala UI"/>
+          <w:color w:val="333333"/>
+          <w:sz w:val="27"/>
+          <w:szCs w:val="27"/>
+          <w:lang w:eastAsia="en-IN"/>
+        </w:rPr>
+        <w:t>జయలక్ష్మీ</w:t>
+      </w:r>
+      <w:proofErr w:type="spellEnd"/>
+      <w:r>
+        <w:rPr>
+          <w:rFonts w:ascii="Calibri" w:eastAsia="Times New Roman" w:hAnsi="Calibri" w:cs="Calibri"/>
+          <w:color w:val="333333"/>
+          <w:sz w:val="27"/>
+          <w:szCs w:val="27"/>
+          <w:lang w:eastAsia="en-IN"/>
+        </w:rPr>
+        <w:t xml:space="preserve"> </w:t>
+      </w:r>
+      <w:proofErr w:type="spellStart"/>
+      <w:r>
+        <w:rPr>
+          <w:rFonts w:ascii="Nirmala UI" w:eastAsia="Times New Roman" w:hAnsi="Nirmala UI" w:cs="Nirmala UI"/>
+          <w:color w:val="333333"/>
+          <w:sz w:val="27"/>
+          <w:szCs w:val="27"/>
+          <w:lang w:eastAsia="en-IN"/>
+        </w:rPr>
+        <w:t>నరసింహ</w:t>
+      </w:r>
+      <w:proofErr w:type="spellEnd"/>
+      <w:r>
+        <w:rPr>
+          <w:rFonts w:ascii="Calibri" w:eastAsia="Times New Roman" w:hAnsi="Calibri" w:cs="Calibri"/>
+          <w:color w:val="333333"/>
+          <w:sz w:val="27"/>
+          <w:szCs w:val="27"/>
+          <w:lang w:eastAsia="en-IN"/>
+        </w:rPr>
+        <w:t xml:space="preserve"> </w:t>
+      </w:r>
+      <w:proofErr w:type="spellStart"/>
+      <w:r>
+        <w:rPr>
+          <w:rFonts w:ascii="Nirmala UI" w:eastAsia="Times New Roman" w:hAnsi="Nirmala UI" w:cs="Nirmala UI"/>
+          <w:color w:val="333333"/>
+          <w:sz w:val="27"/>
+          <w:szCs w:val="27"/>
+          <w:lang w:eastAsia="en-IN"/>
+        </w:rPr>
+        <w:t>శాస్త్రి</w:t>
+      </w:r>
+      <w:proofErr w:type="spellEnd"/>
+      <w:r>
+        <w:rPr>
+          <w:rFonts w:ascii="Calibri" w:eastAsia="Times New Roman" w:hAnsi="Calibri" w:cs="Calibri"/>
+          <w:color w:val="333333"/>
+          <w:sz w:val="27"/>
+          <w:szCs w:val="27"/>
+          <w:lang w:eastAsia="en-IN"/>
+        </w:rPr>
+        <w:t xml:space="preserve"> </w:t>
+      </w:r>
+      <w:proofErr w:type="spellStart"/>
+      <w:r>
+        <w:rPr>
+          <w:rFonts w:ascii="Nirmala UI" w:eastAsia="Times New Roman" w:hAnsi="Nirmala UI" w:cs="Nirmala UI"/>
+          <w:color w:val="333333"/>
+          <w:sz w:val="27"/>
+          <w:szCs w:val="27"/>
+          <w:lang w:eastAsia="en-IN"/>
+        </w:rPr>
+        <w:t>గుండ్లూరు</w:t>
+      </w:r>
+      <w:proofErr w:type="spellEnd"/>
+      <w:r>
+        <w:rPr>
+          <w:rFonts w:ascii="Calibri" w:eastAsia="Times New Roman" w:hAnsi="Calibri" w:cs="Calibri"/>
+          <w:color w:val="333333"/>
+          <w:sz w:val="27"/>
+          <w:szCs w:val="27"/>
+          <w:lang w:eastAsia="en-IN"/>
+        </w:rPr>
+        <w:t xml:space="preserve"> </w:t>
+      </w:r>
+      <w:proofErr w:type="spellStart"/>
+      <w:r>
+        <w:rPr>
+          <w:rFonts w:ascii="Nirmala UI" w:eastAsia="Times New Roman" w:hAnsi="Nirmala UI" w:cs="Nirmala UI"/>
+          <w:color w:val="333333"/>
+          <w:sz w:val="27"/>
+          <w:szCs w:val="27"/>
+          <w:lang w:eastAsia="en-IN"/>
+        </w:rPr>
+        <w:t>ట్రస్ట్</w:t>
+      </w:r>
+      <w:r>
+        <w:rPr>
+          <w:rFonts w:ascii="Calibri" w:eastAsia="Times New Roman" w:hAnsi="Calibri" w:cs="Calibri"/>
+          <w:color w:val="333333"/>
+          <w:sz w:val="27"/>
+          <w:szCs w:val="27"/>
+          <w:lang w:eastAsia="en-IN"/>
+        </w:rPr>
+        <w:t>‌</w:t>
+      </w:r>
+      <w:r>
+        <w:rPr>
+          <w:rFonts w:ascii="Nirmala UI" w:eastAsia="Times New Roman" w:hAnsi="Nirmala UI" w:cs="Nirmala UI"/>
+          <w:color w:val="333333"/>
+          <w:sz w:val="27"/>
+          <w:szCs w:val="27"/>
+          <w:lang w:eastAsia="en-IN"/>
+        </w:rPr>
+        <w:t>కు</w:t>
+      </w:r>
+      <w:proofErr w:type="spellEnd"/>
+      <w:r>
+        <w:rPr>
+          <w:rFonts w:ascii="Calibri" w:eastAsia="Times New Roman" w:hAnsi="Calibri" w:cs="Calibri"/>
+          <w:color w:val="333333"/>
+          <w:sz w:val="27"/>
+          <w:szCs w:val="27"/>
+          <w:lang w:eastAsia="en-IN"/>
+        </w:rPr>
+        <w:t xml:space="preserve">, </w:t>
+      </w:r>
+      <w:proofErr w:type="spellStart"/>
+      <w:r>
+        <w:rPr>
+          <w:rFonts w:ascii="Nirmala UI" w:eastAsia="Times New Roman" w:hAnsi="Nirmala UI" w:cs="Nirmala UI"/>
+          <w:color w:val="333333"/>
+          <w:sz w:val="27"/>
+          <w:szCs w:val="27"/>
+          <w:lang w:eastAsia="en-IN"/>
+        </w:rPr>
+        <w:t>అనంతపురం</w:t>
+      </w:r>
+      <w:proofErr w:type="spellEnd"/>
+      <w:r>
+        <w:rPr>
+          <w:rFonts w:ascii="Calibri" w:eastAsia="Times New Roman" w:hAnsi="Calibri" w:cs="Calibri"/>
+          <w:color w:val="333333"/>
+          <w:sz w:val="27"/>
+          <w:szCs w:val="27"/>
+          <w:lang w:eastAsia="en-IN"/>
+        </w:rPr>
+        <w:t xml:space="preserve"> </w:t>
+      </w:r>
+      <w:proofErr w:type="spellStart"/>
+      <w:r>
+        <w:rPr>
+          <w:rFonts w:ascii="Nirmala UI" w:eastAsia="Times New Roman" w:hAnsi="Nirmala UI" w:cs="Nirmala UI"/>
+          <w:color w:val="333333"/>
+          <w:sz w:val="27"/>
+          <w:szCs w:val="27"/>
+          <w:lang w:eastAsia="en-IN"/>
+        </w:rPr>
+        <w:t>జిల్లా</w:t>
+      </w:r>
+      <w:proofErr w:type="spellEnd"/>
+      <w:r>
+        <w:rPr>
+          <w:rFonts w:ascii="Calibri" w:eastAsia="Times New Roman" w:hAnsi="Calibri" w:cs="Calibri"/>
+          <w:color w:val="333333"/>
+          <w:sz w:val="27"/>
+          <w:szCs w:val="27"/>
+          <w:lang w:eastAsia="en-IN"/>
+        </w:rPr>
+        <w:t xml:space="preserve"> </w:t>
+      </w:r>
+      <w:proofErr w:type="spellStart"/>
+      <w:r>
+        <w:rPr>
+          <w:rFonts w:ascii="Nirmala UI" w:eastAsia="Times New Roman" w:hAnsi="Nirmala UI" w:cs="Nirmala UI"/>
+          <w:color w:val="333333"/>
+          <w:sz w:val="27"/>
+          <w:szCs w:val="27"/>
+          <w:lang w:eastAsia="en-IN"/>
+        </w:rPr>
+        <w:t>బొమ్మేపర్తిలో</w:t>
+      </w:r>
+      <w:proofErr w:type="spellEnd"/>
+      <w:r>
+        <w:rPr>
+          <w:rFonts w:ascii="Calibri" w:eastAsia="Times New Roman" w:hAnsi="Calibri" w:cs="Calibri"/>
+          <w:color w:val="333333"/>
+          <w:sz w:val="27"/>
+          <w:szCs w:val="27"/>
+          <w:lang w:eastAsia="en-IN"/>
+        </w:rPr>
+        <w:t xml:space="preserve"> 17.49 </w:t>
+      </w:r>
+      <w:proofErr w:type="spellStart"/>
+      <w:r>
+        <w:rPr>
+          <w:rFonts w:ascii="Nirmala UI" w:eastAsia="Times New Roman" w:hAnsi="Nirmala UI" w:cs="Nirmala UI"/>
+          <w:color w:val="333333"/>
+          <w:sz w:val="27"/>
+          <w:szCs w:val="27"/>
+          <w:lang w:eastAsia="en-IN"/>
+        </w:rPr>
+        <w:t>ఎకరాల</w:t>
+      </w:r>
+      <w:proofErr w:type="spellEnd"/>
+      <w:r>
+        <w:rPr>
+          <w:rFonts w:ascii="Calibri" w:eastAsia="Times New Roman" w:hAnsi="Calibri" w:cs="Calibri"/>
+          <w:color w:val="333333"/>
+          <w:sz w:val="27"/>
+          <w:szCs w:val="27"/>
+          <w:lang w:eastAsia="en-IN"/>
+        </w:rPr>
+        <w:t xml:space="preserve"> </w:t>
+      </w:r>
+      <w:proofErr w:type="spellStart"/>
+      <w:r>
+        <w:rPr>
+          <w:rFonts w:ascii="Nirmala UI" w:eastAsia="Times New Roman" w:hAnsi="Nirmala UI" w:cs="Nirmala UI"/>
+          <w:color w:val="333333"/>
+          <w:sz w:val="27"/>
+          <w:szCs w:val="27"/>
+          <w:lang w:eastAsia="en-IN"/>
+        </w:rPr>
+        <w:t>కేటాయింపునకు</w:t>
+      </w:r>
+      <w:proofErr w:type="spellEnd"/>
+      <w:r>
+        <w:rPr>
+          <w:rFonts w:ascii="Calibri" w:eastAsia="Times New Roman" w:hAnsi="Calibri" w:cs="Calibri"/>
+          <w:color w:val="333333"/>
+          <w:sz w:val="27"/>
+          <w:szCs w:val="27"/>
+          <w:lang w:eastAsia="en-IN"/>
+        </w:rPr>
+        <w:t xml:space="preserve"> </w:t>
+      </w:r>
+      <w:proofErr w:type="spellStart"/>
+      <w:r>
+        <w:rPr>
+          <w:rFonts w:ascii="Nirmala UI" w:eastAsia="Times New Roman" w:hAnsi="Nirmala UI" w:cs="Nirmala UI"/>
+          <w:color w:val="333333"/>
+          <w:sz w:val="27"/>
+          <w:szCs w:val="27"/>
+          <w:lang w:eastAsia="en-IN"/>
+        </w:rPr>
+        <w:t>ఆమోదం</w:t>
+      </w:r>
+      <w:proofErr w:type="spellEnd"/>
+      <w:r>
+        <w:rPr>
+          <w:rFonts w:ascii="Calibri" w:eastAsia="Times New Roman" w:hAnsi="Calibri" w:cs="Calibri"/>
+          <w:color w:val="333333"/>
+          <w:sz w:val="27"/>
+          <w:szCs w:val="27"/>
+          <w:lang w:eastAsia="en-IN"/>
+        </w:rPr>
+        <w:br/>
+      </w:r>
+      <w:r>
+        <w:rPr>
+          <w:rFonts w:ascii="Arial" w:eastAsia="Times New Roman" w:hAnsi="Arial" w:cs="Arial"/>
+          <w:color w:val="2C3E50"/>
+          <w:sz w:val="27"/>
+          <w:szCs w:val="27"/>
+          <w:lang w:eastAsia="en-IN"/>
+        </w:rPr>
+        <w:t>►</w:t>
+      </w:r>
+      <w:proofErr w:type="spellStart"/>
+      <w:r>
+        <w:rPr>
+          <w:rFonts w:ascii="Nirmala UI" w:eastAsia="Times New Roman" w:hAnsi="Nirmala UI" w:cs="Nirmala UI"/>
+          <w:color w:val="333333"/>
+          <w:sz w:val="27"/>
+          <w:szCs w:val="27"/>
+          <w:lang w:eastAsia="en-IN"/>
+        </w:rPr>
+        <w:t>శ్రీశారదా</w:t>
+      </w:r>
+      <w:proofErr w:type="spellEnd"/>
+      <w:r>
+        <w:rPr>
+          <w:rFonts w:ascii="Calibri" w:eastAsia="Times New Roman" w:hAnsi="Calibri" w:cs="Calibri"/>
+          <w:color w:val="333333"/>
+          <w:sz w:val="27"/>
+          <w:szCs w:val="27"/>
+          <w:lang w:eastAsia="en-IN"/>
+        </w:rPr>
+        <w:t xml:space="preserve"> </w:t>
+      </w:r>
+      <w:proofErr w:type="spellStart"/>
+      <w:r>
+        <w:rPr>
+          <w:rFonts w:ascii="Nirmala UI" w:eastAsia="Times New Roman" w:hAnsi="Nirmala UI" w:cs="Nirmala UI"/>
+          <w:color w:val="333333"/>
+          <w:sz w:val="27"/>
+          <w:szCs w:val="27"/>
+          <w:lang w:eastAsia="en-IN"/>
+        </w:rPr>
+        <w:t>పీఠానికి</w:t>
+      </w:r>
+      <w:proofErr w:type="spellEnd"/>
+      <w:r>
+        <w:rPr>
+          <w:rFonts w:ascii="Calibri" w:eastAsia="Times New Roman" w:hAnsi="Calibri" w:cs="Calibri"/>
+          <w:color w:val="333333"/>
+          <w:sz w:val="27"/>
+          <w:szCs w:val="27"/>
+          <w:lang w:eastAsia="en-IN"/>
+        </w:rPr>
+        <w:t xml:space="preserve"> </w:t>
+      </w:r>
+      <w:proofErr w:type="spellStart"/>
+      <w:r>
+        <w:rPr>
+          <w:rFonts w:ascii="Nirmala UI" w:eastAsia="Times New Roman" w:hAnsi="Nirmala UI" w:cs="Nirmala UI"/>
+          <w:color w:val="333333"/>
+          <w:sz w:val="27"/>
+          <w:szCs w:val="27"/>
+          <w:lang w:eastAsia="en-IN"/>
+        </w:rPr>
+        <w:t>కొత్త</w:t>
+      </w:r>
+      <w:proofErr w:type="spellEnd"/>
+      <w:r>
+        <w:rPr>
+          <w:rFonts w:ascii="Calibri" w:eastAsia="Times New Roman" w:hAnsi="Calibri" w:cs="Calibri"/>
+          <w:color w:val="333333"/>
+          <w:sz w:val="27"/>
+          <w:szCs w:val="27"/>
+          <w:lang w:eastAsia="en-IN"/>
+        </w:rPr>
+        <w:t xml:space="preserve"> </w:t>
+      </w:r>
+      <w:proofErr w:type="spellStart"/>
+      <w:r>
+        <w:rPr>
+          <w:rFonts w:ascii="Nirmala UI" w:eastAsia="Times New Roman" w:hAnsi="Nirmala UI" w:cs="Nirmala UI"/>
+          <w:color w:val="333333"/>
+          <w:sz w:val="27"/>
+          <w:szCs w:val="27"/>
+          <w:lang w:eastAsia="en-IN"/>
+        </w:rPr>
+        <w:t>వలసలో</w:t>
+      </w:r>
+      <w:proofErr w:type="spellEnd"/>
+      <w:r>
+        <w:rPr>
+          <w:rFonts w:ascii="Calibri" w:eastAsia="Times New Roman" w:hAnsi="Calibri" w:cs="Calibri"/>
+          <w:color w:val="333333"/>
+          <w:sz w:val="27"/>
+          <w:szCs w:val="27"/>
+          <w:lang w:eastAsia="en-IN"/>
+        </w:rPr>
+        <w:t xml:space="preserve"> 15 </w:t>
+      </w:r>
+      <w:proofErr w:type="spellStart"/>
+      <w:r>
+        <w:rPr>
+          <w:rFonts w:ascii="Nirmala UI" w:eastAsia="Times New Roman" w:hAnsi="Nirmala UI" w:cs="Nirmala UI"/>
+          <w:color w:val="333333"/>
+          <w:sz w:val="27"/>
+          <w:szCs w:val="27"/>
+          <w:lang w:eastAsia="en-IN"/>
+        </w:rPr>
+        <w:t>ఎకరాల</w:t>
+      </w:r>
+      <w:proofErr w:type="spellEnd"/>
+      <w:r>
+        <w:rPr>
+          <w:rFonts w:ascii="Calibri" w:eastAsia="Times New Roman" w:hAnsi="Calibri" w:cs="Calibri"/>
+          <w:color w:val="333333"/>
+          <w:sz w:val="27"/>
+          <w:szCs w:val="27"/>
+          <w:lang w:eastAsia="en-IN"/>
+        </w:rPr>
+        <w:t xml:space="preserve"> </w:t>
+      </w:r>
+      <w:proofErr w:type="spellStart"/>
+      <w:r>
+        <w:rPr>
+          <w:rFonts w:ascii="Nirmala UI" w:eastAsia="Times New Roman" w:hAnsi="Nirmala UI" w:cs="Nirmala UI"/>
+          <w:color w:val="333333"/>
+          <w:sz w:val="27"/>
+          <w:szCs w:val="27"/>
+          <w:lang w:eastAsia="en-IN"/>
+        </w:rPr>
+        <w:t>కేటాయింపునకు</w:t>
+      </w:r>
+      <w:proofErr w:type="spellEnd"/>
+      <w:r>
+        <w:rPr>
+          <w:rFonts w:ascii="Calibri" w:eastAsia="Times New Roman" w:hAnsi="Calibri" w:cs="Calibri"/>
+          <w:color w:val="333333"/>
+          <w:sz w:val="27"/>
+          <w:szCs w:val="27"/>
+          <w:lang w:eastAsia="en-IN"/>
+        </w:rPr>
+        <w:t xml:space="preserve"> </w:t>
+      </w:r>
+      <w:proofErr w:type="spellStart"/>
+      <w:r>
+        <w:rPr>
+          <w:rFonts w:ascii="Nirmala UI" w:eastAsia="Times New Roman" w:hAnsi="Nirmala UI" w:cs="Nirmala UI"/>
+          <w:color w:val="333333"/>
+          <w:sz w:val="27"/>
+          <w:szCs w:val="27"/>
+          <w:lang w:eastAsia="en-IN"/>
+        </w:rPr>
+        <w:t>కేబినెట్</w:t>
+      </w:r>
+      <w:proofErr w:type="spellEnd"/>
+      <w:r>
+        <w:rPr>
+          <w:rFonts w:ascii="Calibri" w:eastAsia="Times New Roman" w:hAnsi="Calibri" w:cs="Calibri"/>
+          <w:color w:val="333333"/>
+          <w:sz w:val="27"/>
+          <w:szCs w:val="27"/>
+          <w:lang w:eastAsia="en-IN"/>
+        </w:rPr>
+        <w:t xml:space="preserve">‌ </w:t>
+      </w:r>
+      <w:proofErr w:type="spellStart"/>
+      <w:r>
+        <w:rPr>
+          <w:rFonts w:ascii="Nirmala UI" w:eastAsia="Times New Roman" w:hAnsi="Nirmala UI" w:cs="Nirmala UI"/>
+          <w:color w:val="333333"/>
+          <w:sz w:val="27"/>
+          <w:szCs w:val="27"/>
+          <w:lang w:eastAsia="en-IN"/>
+        </w:rPr>
+        <w:t>ఆమోదం</w:t>
+      </w:r>
+      <w:proofErr w:type="spellEnd"/>
     </w:p>
     <w:p>
       <w:bookmarkStart w:id="0" w:name="_GoBack"/>

</xml_diff>